<commit_message>
fix: task for practice
</commit_message>
<xml_diff>
--- a/задание_проектно-технологическая.docx
+++ b/задание_проектно-технологическая.docx
@@ -4,7 +4,7 @@
   <w:body>
     <w:p>
       <w:pPr>
-        <w:pStyle w:val="833"/>
+        <w:pStyle w:val="851"/>
         <w:jc w:val="center"/>
         <w:spacing w:after="200" w:line="276" w:lineRule="auto"/>
         <w:rPr>
@@ -33,11 +33,16 @@
         </w:rPr>
         <w:t xml:space="preserve"> РОССИЙСКОЙ ФЕДЕРАЦИИ </w:t>
       </w:r>
-      <w:r/>
+      <w:r>
+        <w:rPr>
+          <w:rFonts w:eastAsiaTheme="minorHAnsi"/>
+          <w:color w:val="000000"/>
+        </w:rPr>
+      </w:r>
     </w:p>
     <w:p>
       <w:pPr>
-        <w:pStyle w:val="833"/>
+        <w:pStyle w:val="851"/>
         <w:jc w:val="center"/>
         <w:spacing w:after="200" w:line="276" w:lineRule="auto"/>
       </w:pPr>
@@ -48,7 +53,7 @@
     </w:p>
     <w:p>
       <w:pPr>
-        <w:pStyle w:val="833"/>
+        <w:pStyle w:val="851"/>
         <w:jc w:val="center"/>
         <w:rPr>
           <w:color w:val="000000"/>
@@ -90,11 +95,17 @@
         </w:rPr>
         <w:t xml:space="preserve"> и технологического образования</w:t>
       </w:r>
-      <w:r/>
+      <w:r>
+        <w:rPr>
+          <w:color w:val="000000"/>
+          <w:sz w:val="22"/>
+          <w:szCs w:val="22"/>
+        </w:rPr>
+      </w:r>
     </w:p>
     <w:p>
       <w:pPr>
-        <w:pStyle w:val="833"/>
+        <w:pStyle w:val="851"/>
         <w:jc w:val="center"/>
         <w:rPr>
           <w:color w:val="000000"/>
@@ -136,11 +147,17 @@
         </w:rPr>
         <w:t xml:space="preserve"> технологий и электронного обучения</w:t>
       </w:r>
-      <w:r/>
+      <w:r>
+        <w:rPr>
+          <w:color w:val="000000"/>
+          <w:sz w:val="22"/>
+          <w:szCs w:val="22"/>
+        </w:rPr>
+      </w:r>
     </w:p>
     <w:p>
       <w:pPr>
-        <w:pStyle w:val="833"/>
+        <w:pStyle w:val="851"/>
         <w:jc w:val="both"/>
         <w:rPr>
           <w:color w:val="000000"/>
@@ -162,11 +179,17 @@
           <w:szCs w:val="22"/>
         </w:rPr>
       </w:r>
-      <w:r/>
+      <w:r>
+        <w:rPr>
+          <w:color w:val="000000"/>
+          <w:sz w:val="22"/>
+          <w:szCs w:val="22"/>
+        </w:rPr>
+      </w:r>
     </w:p>
     <w:p>
       <w:pPr>
-        <w:pStyle w:val="833"/>
+        <w:pStyle w:val="851"/>
         <w:jc w:val="center"/>
         <w:spacing w:line="276" w:lineRule="auto"/>
         <w:shd w:val="clear" w:color="auto" w:fill="ffffff"/>
@@ -191,11 +214,17 @@
         </w:rPr>
         <w:t xml:space="preserve">по направлению “09.03.01 – Информатика и вычислительная техника” </w:t>
       </w:r>
-      <w:r/>
+      <w:r>
+        <w:rPr>
+          <w:color w:val="000000"/>
+          <w:sz w:val="22"/>
+          <w:szCs w:val="22"/>
+        </w:rPr>
+      </w:r>
     </w:p>
     <w:p>
       <w:pPr>
-        <w:pStyle w:val="833"/>
+        <w:pStyle w:val="851"/>
         <w:jc w:val="center"/>
         <w:spacing w:line="276" w:lineRule="auto"/>
         <w:shd w:val="clear" w:color="auto" w:fill="ffffff"/>
@@ -220,11 +249,17 @@
         </w:rPr>
         <w:t xml:space="preserve">(профиль: “Технологии разработки программного обеспечения”)</w:t>
       </w:r>
-      <w:r/>
+      <w:r>
+        <w:rPr>
+          <w:color w:val="000000"/>
+          <w:sz w:val="22"/>
+          <w:szCs w:val="22"/>
+        </w:rPr>
+      </w:r>
     </w:p>
     <w:p>
       <w:pPr>
-        <w:pStyle w:val="833"/>
+        <w:pStyle w:val="851"/>
         <w:ind w:left="-540"/>
         <w:jc w:val="right"/>
         <w:rPr>
@@ -247,11 +282,17 @@
           <w:szCs w:val="22"/>
         </w:rPr>
       </w:r>
-      <w:r/>
+      <w:r>
+        <w:rPr>
+          <w:color w:val="000000"/>
+          <w:sz w:val="22"/>
+          <w:szCs w:val="22"/>
+        </w:rPr>
+      </w:r>
     </w:p>
     <w:p>
       <w:pPr>
-        <w:pStyle w:val="833"/>
+        <w:pStyle w:val="851"/>
         <w:ind w:left="-540"/>
         <w:jc w:val="right"/>
         <w:rPr>
@@ -277,11 +318,17 @@
         </w:rPr>
         <w:t xml:space="preserve">Утверждаю</w:t>
       </w:r>
-      <w:r/>
+      <w:r>
+        <w:rPr>
+          <w:color w:val="000000"/>
+          <w:sz w:val="22"/>
+          <w:szCs w:val="22"/>
+        </w:rPr>
+      </w:r>
     </w:p>
     <w:p>
       <w:pPr>
-        <w:pStyle w:val="833"/>
+        <w:pStyle w:val="851"/>
         <w:ind w:left="-540"/>
         <w:jc w:val="right"/>
         <w:rPr>
@@ -321,11 +368,17 @@
         </w:rPr>
         <w:t xml:space="preserve">., проф.</w:t>
       </w:r>
-      <w:r/>
+      <w:r>
+        <w:rPr>
+          <w:color w:val="000000"/>
+          <w:sz w:val="22"/>
+          <w:szCs w:val="22"/>
+        </w:rPr>
+      </w:r>
     </w:p>
     <w:p>
       <w:pPr>
-        <w:pStyle w:val="833"/>
+        <w:pStyle w:val="851"/>
         <w:ind w:left="-540"/>
         <w:jc w:val="right"/>
         <w:rPr>
@@ -349,11 +402,17 @@
         </w:rPr>
         <w:t xml:space="preserve"> ___________________________</w:t>
       </w:r>
-      <w:r/>
+      <w:r>
+        <w:rPr>
+          <w:color w:val="000000"/>
+          <w:sz w:val="22"/>
+          <w:szCs w:val="22"/>
+        </w:rPr>
+      </w:r>
     </w:p>
     <w:p>
       <w:pPr>
-        <w:pStyle w:val="833"/>
+        <w:pStyle w:val="851"/>
         <w:ind w:left="-540"/>
         <w:jc w:val="right"/>
         <w:rPr>
@@ -377,11 +436,17 @@
         </w:rPr>
         <w:t xml:space="preserve">Е.З.Власова</w:t>
       </w:r>
-      <w:r/>
+      <w:r>
+        <w:rPr>
+          <w:color w:val="000000"/>
+          <w:sz w:val="22"/>
+          <w:szCs w:val="22"/>
+        </w:rPr>
+      </w:r>
     </w:p>
     <w:p>
       <w:pPr>
-        <w:pStyle w:val="833"/>
+        <w:pStyle w:val="851"/>
         <w:ind w:left="-540" w:firstLine="708"/>
         <w:jc w:val="right"/>
         <w:rPr>
@@ -443,11 +508,17 @@
         </w:rPr>
         <w:t xml:space="preserve"> г.</w:t>
       </w:r>
-      <w:r/>
+      <w:r>
+        <w:rPr>
+          <w:color w:val="000000"/>
+          <w:sz w:val="22"/>
+          <w:szCs w:val="22"/>
+        </w:rPr>
+      </w:r>
     </w:p>
     <w:p>
       <w:pPr>
-        <w:pStyle w:val="833"/>
+        <w:pStyle w:val="851"/>
         <w:ind w:left="-540" w:firstLine="426"/>
         <w:jc w:val="center"/>
         <w:rPr>
@@ -470,11 +541,17 @@
           <w:szCs w:val="22"/>
         </w:rPr>
       </w:r>
-      <w:r/>
+      <w:r>
+        <w:rPr>
+          <w:color w:val="000000"/>
+          <w:sz w:val="22"/>
+          <w:szCs w:val="22"/>
+        </w:rPr>
+      </w:r>
     </w:p>
     <w:p>
       <w:pPr>
-        <w:pStyle w:val="833"/>
+        <w:pStyle w:val="851"/>
         <w:ind w:left="-540" w:firstLine="426"/>
         <w:jc w:val="center"/>
         <w:rPr>
@@ -499,11 +576,18 @@
           <w:szCs w:val="22"/>
         </w:rPr>
       </w:r>
-      <w:r/>
+      <w:r>
+        <w:rPr>
+          <w:b/>
+          <w:color w:val="000000"/>
+          <w:sz w:val="22"/>
+          <w:szCs w:val="22"/>
+        </w:rPr>
+      </w:r>
     </w:p>
     <w:p>
       <w:pPr>
-        <w:pStyle w:val="833"/>
+        <w:pStyle w:val="851"/>
         <w:ind w:left="-540" w:firstLine="426"/>
         <w:jc w:val="center"/>
         <w:rPr>
@@ -528,11 +612,17 @@
         </w:rPr>
         <w:t xml:space="preserve">З А Д А Н И Е</w:t>
       </w:r>
-      <w:r/>
+      <w:r>
+        <w:rPr>
+          <w:color w:val="000000"/>
+          <w:sz w:val="22"/>
+          <w:szCs w:val="22"/>
+        </w:rPr>
+      </w:r>
     </w:p>
     <w:p>
       <w:pPr>
-        <w:pStyle w:val="833"/>
+        <w:pStyle w:val="851"/>
         <w:ind w:left="-540" w:firstLine="426"/>
         <w:jc w:val="center"/>
         <w:rPr>
@@ -557,11 +647,17 @@
         </w:rPr>
         <w:t xml:space="preserve">НА УЧЕБНУЮ ПРАКТИКУ</w:t>
       </w:r>
-      <w:r/>
+      <w:r>
+        <w:rPr>
+          <w:b/>
+          <w:sz w:val="22"/>
+          <w:szCs w:val="22"/>
+        </w:rPr>
+      </w:r>
     </w:p>
     <w:p>
       <w:pPr>
-        <w:pStyle w:val="833"/>
+        <w:pStyle w:val="851"/>
         <w:ind w:left="-540" w:firstLine="426"/>
         <w:jc w:val="center"/>
         <w:rPr>
@@ -609,11 +705,17 @@
         </w:rPr>
         <w:t xml:space="preserve">)</w:t>
       </w:r>
-      <w:r/>
+      <w:r>
+        <w:rPr>
+          <w:b/>
+          <w:sz w:val="22"/>
+          <w:szCs w:val="22"/>
+        </w:rPr>
+      </w:r>
     </w:p>
     <w:p>
       <w:pPr>
-        <w:pStyle w:val="833"/>
+        <w:pStyle w:val="851"/>
         <w:ind w:left="-540" w:firstLine="426"/>
         <w:jc w:val="center"/>
         <w:rPr>
@@ -636,11 +738,17 @@
           <w:szCs w:val="22"/>
         </w:rPr>
       </w:r>
-      <w:r/>
+      <w:r>
+        <w:rPr>
+          <w:b/>
+          <w:sz w:val="22"/>
+          <w:szCs w:val="22"/>
+        </w:rPr>
+      </w:r>
     </w:p>
     <w:p>
       <w:pPr>
-        <w:pStyle w:val="833"/>
+        <w:pStyle w:val="851"/>
         <w:ind w:left="-540" w:firstLine="426"/>
         <w:jc w:val="center"/>
         <w:rPr>
@@ -663,11 +771,17 @@
           <w:szCs w:val="22"/>
         </w:rPr>
       </w:r>
-      <w:r/>
+      <w:r>
+        <w:rPr>
+          <w:color w:val="000000"/>
+          <w:sz w:val="22"/>
+          <w:szCs w:val="22"/>
+        </w:rPr>
+      </w:r>
     </w:p>
     <w:p>
       <w:pPr>
-        <w:pStyle w:val="833"/>
+        <w:pStyle w:val="851"/>
         <w:ind w:left="-540" w:firstLine="426"/>
         <w:jc w:val="center"/>
         <w:rPr>
@@ -690,7 +804,13 @@
           <w:szCs w:val="22"/>
         </w:rPr>
       </w:r>
-      <w:r/>
+      <w:r>
+        <w:rPr>
+          <w:color w:val="000000"/>
+          <w:sz w:val="22"/>
+          <w:szCs w:val="22"/>
+        </w:rPr>
+      </w:r>
     </w:p>
     <w:p>
       <w:pPr>
@@ -779,7 +899,12 @@
         </w:rPr>
         <w:t xml:space="preserve">________________________</w:t>
       </w:r>
-      <w:r/>
+      <w:r>
+        <w:rPr>
+          <w:sz w:val="22"/>
+          <w:szCs w:val="22"/>
+        </w:rPr>
+      </w:r>
     </w:p>
     <w:p>
       <w:pPr>
@@ -798,7 +923,12 @@
         </w:rPr>
         <w:t xml:space="preserve"> (Фамилия, имя, отчество студента)</w:t>
       </w:r>
-      <w:r/>
+      <w:r>
+        <w:rPr>
+          <w:sz w:val="22"/>
+          <w:szCs w:val="22"/>
+        </w:rPr>
+      </w:r>
     </w:p>
     <w:p>
       <w:pPr>
@@ -821,7 +951,7 @@
           <w:szCs w:val="22"/>
           <w:u w:val="single"/>
         </w:rPr>
-        <w:t xml:space="preserve">____________</w:t>
+        <w:t xml:space="preserve">____</w:t>
       </w:r>
       <w:r>
         <w:rPr>
@@ -829,7 +959,7 @@
           <w:szCs w:val="22"/>
           <w:u w:val="single"/>
         </w:rPr>
-        <w:t xml:space="preserve">Жуков Николай Николаевич, доцент кафедры ИТиЭО</w:t>
+        <w:t xml:space="preserve">Жуков Николай Николаевич, канд. физ.-мат. наук, доцент кафедры ИТиЭО</w:t>
       </w:r>
       <w:r>
         <w:rPr>
@@ -837,9 +967,14 @@
           <w:szCs w:val="22"/>
           <w:u w:val="single"/>
         </w:rPr>
-        <w:t xml:space="preserve">__________________</w:t>
+        <w:t xml:space="preserve">_______</w:t>
       </w:r>
-      <w:r/>
+      <w:r>
+        <w:rPr>
+          <w:sz w:val="22"/>
+          <w:szCs w:val="22"/>
+        </w:rPr>
+      </w:r>
     </w:p>
     <w:p>
       <w:pPr>
@@ -858,7 +993,13 @@
         </w:rPr>
         <w:t xml:space="preserve">                                                                                          (Фамилия, имя, отчество, ученое звание и степень, должность)</w:t>
       </w:r>
-      <w:r/>
+      <w:r>
+        <w:rPr>
+          <w:sz w:val="22"/>
+          <w:szCs w:val="22"/>
+          <w:vertAlign w:val="superscript"/>
+        </w:rPr>
+      </w:r>
     </w:p>
     <w:p>
       <w:pPr>
@@ -874,7 +1015,12 @@
           <w:szCs w:val="22"/>
         </w:rPr>
       </w:r>
-      <w:r/>
+      <w:r>
+        <w:rPr>
+          <w:sz w:val="22"/>
+          <w:szCs w:val="22"/>
+        </w:rPr>
+      </w:r>
     </w:p>
     <w:p>
       <w:pPr>
@@ -919,7 +1065,12 @@
         </w:rPr>
         <w:t xml:space="preserve">  г.</w:t>
       </w:r>
-      <w:r/>
+      <w:r>
+        <w:rPr>
+          <w:sz w:val="22"/>
+          <w:szCs w:val="22"/>
+        </w:rPr>
+      </w:r>
     </w:p>
     <w:p>
       <w:pPr>
@@ -974,11 +1125,17 @@
           <w:u w:val="none"/>
         </w:rPr>
       </w:r>
-      <w:r/>
+      <w:r>
+        <w:rPr>
+          <w:sz w:val="22"/>
+          <w:szCs w:val="22"/>
+          <w:u w:val="none"/>
+        </w:rPr>
+      </w:r>
     </w:p>
     <w:p>
       <w:pPr>
-        <w:pStyle w:val="833"/>
+        <w:pStyle w:val="851"/>
         <w:shd w:val="clear" w:color="auto" w:fill="ffffff"/>
         <w:rPr>
           <w:color w:val="000000"/>
@@ -1000,11 +1157,17 @@
           <w:szCs w:val="22"/>
         </w:rPr>
       </w:r>
-      <w:r/>
+      <w:r>
+        <w:rPr>
+          <w:color w:val="000000"/>
+          <w:sz w:val="22"/>
+          <w:szCs w:val="22"/>
+        </w:rPr>
+      </w:r>
     </w:p>
     <w:p>
       <w:pPr>
-        <w:pStyle w:val="833"/>
+        <w:pStyle w:val="851"/>
         <w:shd w:val="clear" w:color="auto" w:fill="ffffff"/>
         <w:rPr>
           <w:color w:val="000000"/>
@@ -1026,11 +1189,17 @@
           <w:szCs w:val="22"/>
         </w:rPr>
       </w:r>
-      <w:r/>
+      <w:r>
+        <w:rPr>
+          <w:color w:val="000000"/>
+          <w:sz w:val="22"/>
+          <w:szCs w:val="22"/>
+        </w:rPr>
+      </w:r>
     </w:p>
     <w:p>
       <w:pPr>
-        <w:pStyle w:val="833"/>
+        <w:pStyle w:val="851"/>
         <w:jc w:val="center"/>
         <w:rPr>
           <w:color w:val="000000"/>
@@ -1054,11 +1223,17 @@
         </w:rPr>
         <w:t xml:space="preserve">Календарный план прохождения учебной практики:</w:t>
       </w:r>
-      <w:r/>
+      <w:r>
+        <w:rPr>
+          <w:color w:val="000000"/>
+          <w:sz w:val="22"/>
+          <w:szCs w:val="22"/>
+        </w:rPr>
+      </w:r>
     </w:p>
     <w:p>
       <w:pPr>
-        <w:pStyle w:val="833"/>
+        <w:pStyle w:val="851"/>
         <w:rPr>
           <w:color w:val="000000"/>
           <w:sz w:val="22"/>
@@ -1079,11 +1254,17 @@
           <w:szCs w:val="22"/>
         </w:rPr>
       </w:r>
-      <w:r/>
+      <w:r>
+        <w:rPr>
+          <w:color w:val="000000"/>
+          <w:sz w:val="22"/>
+          <w:szCs w:val="22"/>
+        </w:rPr>
+      </w:r>
     </w:p>
     <w:tbl>
       <w:tblPr>
-        <w:tblStyle w:val="837"/>
+        <w:tblStyle w:val="855"/>
         <w:tblW w:w="9720" w:type="dxa"/>
         <w:tblInd w:w="0" w:type="dxa"/>
         <w:tblBorders>
@@ -1120,7 +1301,7 @@
           </w:tcPr>
           <w:p>
             <w:pPr>
-              <w:pStyle w:val="833"/>
+              <w:pStyle w:val="851"/>
               <w:jc w:val="center"/>
               <w:rPr>
                 <w:color w:val="000000"/>
@@ -1143,7 +1324,13 @@
               </w:rPr>
               <w:t xml:space="preserve">Наименование частей работы</w:t>
             </w:r>
-            <w:r/>
+            <w:r>
+              <w:rPr>
+                <w:color w:val="000000"/>
+                <w:sz w:val="20"/>
+                <w:szCs w:val="20"/>
+              </w:rPr>
+            </w:r>
           </w:p>
         </w:tc>
         <w:tc>
@@ -1161,7 +1348,7 @@
           </w:tcPr>
           <w:p>
             <w:pPr>
-              <w:pStyle w:val="833"/>
+              <w:pStyle w:val="851"/>
               <w:rPr>
                 <w:color w:val="000000"/>
                 <w:sz w:val="20"/>
@@ -1183,7 +1370,13 @@
               </w:rPr>
               <w:t xml:space="preserve">Форма отчетности</w:t>
             </w:r>
-            <w:r/>
+            <w:r>
+              <w:rPr>
+                <w:color w:val="000000"/>
+                <w:sz w:val="20"/>
+                <w:szCs w:val="20"/>
+              </w:rPr>
+            </w:r>
           </w:p>
         </w:tc>
         <w:tc>
@@ -1201,7 +1394,7 @@
           </w:tcPr>
           <w:p>
             <w:pPr>
-              <w:pStyle w:val="833"/>
+              <w:pStyle w:val="851"/>
               <w:jc w:val="center"/>
               <w:rPr>
                 <w:color w:val="000000"/>
@@ -1224,11 +1417,17 @@
               </w:rPr>
               <w:t xml:space="preserve">Срок выполнения </w:t>
             </w:r>
-            <w:r/>
+            <w:r>
+              <w:rPr>
+                <w:color w:val="000000"/>
+                <w:sz w:val="20"/>
+                <w:szCs w:val="20"/>
+              </w:rPr>
+            </w:r>
           </w:p>
           <w:p>
             <w:pPr>
-              <w:pStyle w:val="833"/>
+              <w:pStyle w:val="851"/>
               <w:jc w:val="center"/>
               <w:rPr>
                 <w:color w:val="000000"/>
@@ -1251,7 +1450,13 @@
               </w:rPr>
               <w:t xml:space="preserve">работы</w:t>
             </w:r>
-            <w:r/>
+            <w:r>
+              <w:rPr>
+                <w:color w:val="000000"/>
+                <w:sz w:val="20"/>
+                <w:szCs w:val="20"/>
+              </w:rPr>
+            </w:r>
           </w:p>
         </w:tc>
       </w:tr>
@@ -1272,7 +1477,7 @@
           </w:tcPr>
           <w:p>
             <w:pPr>
-              <w:pStyle w:val="833"/>
+              <w:pStyle w:val="851"/>
               <w:spacing w:line="276" w:lineRule="auto"/>
               <w:widowControl w:val="off"/>
               <w:rPr>
@@ -1295,7 +1500,13 @@
                 <w:szCs w:val="20"/>
               </w:rPr>
             </w:r>
-            <w:r/>
+            <w:r>
+              <w:rPr>
+                <w:color w:val="000000"/>
+                <w:sz w:val="20"/>
+                <w:szCs w:val="20"/>
+              </w:rPr>
+            </w:r>
           </w:p>
         </w:tc>
         <w:tc>
@@ -1313,7 +1524,7 @@
           </w:tcPr>
           <w:p>
             <w:pPr>
-              <w:pStyle w:val="833"/>
+              <w:pStyle w:val="851"/>
               <w:spacing w:line="276" w:lineRule="auto"/>
               <w:widowControl w:val="off"/>
               <w:rPr>
@@ -1336,7 +1547,13 @@
                 <w:szCs w:val="20"/>
               </w:rPr>
             </w:r>
-            <w:r/>
+            <w:r>
+              <w:rPr>
+                <w:color w:val="000000"/>
+                <w:sz w:val="20"/>
+                <w:szCs w:val="20"/>
+              </w:rPr>
+            </w:r>
           </w:p>
         </w:tc>
         <w:tc>
@@ -1353,7 +1570,7 @@
           </w:tcPr>
           <w:p>
             <w:pPr>
-              <w:pStyle w:val="833"/>
+              <w:pStyle w:val="851"/>
               <w:jc w:val="center"/>
               <w:rPr>
                 <w:color w:val="000000"/>
@@ -1376,7 +1593,13 @@
               </w:rPr>
               <w:t xml:space="preserve">По плану</w:t>
             </w:r>
-            <w:r/>
+            <w:r>
+              <w:rPr>
+                <w:color w:val="000000"/>
+                <w:sz w:val="20"/>
+                <w:szCs w:val="20"/>
+              </w:rPr>
+            </w:r>
           </w:p>
         </w:tc>
         <w:tc>
@@ -1393,7 +1616,7 @@
           </w:tcPr>
           <w:p>
             <w:pPr>
-              <w:pStyle w:val="833"/>
+              <w:pStyle w:val="851"/>
               <w:jc w:val="center"/>
               <w:rPr>
                 <w:color w:val="000000"/>
@@ -1416,7 +1639,13 @@
               </w:rPr>
               <w:t xml:space="preserve">Фактически</w:t>
             </w:r>
-            <w:r/>
+            <w:r>
+              <w:rPr>
+                <w:color w:val="000000"/>
+                <w:sz w:val="20"/>
+                <w:szCs w:val="20"/>
+              </w:rPr>
+            </w:r>
           </w:p>
         </w:tc>
       </w:tr>
@@ -1439,7 +1668,7 @@
           </w:tcPr>
           <w:p>
             <w:pPr>
-              <w:pStyle w:val="833"/>
+              <w:pStyle w:val="851"/>
               <w:numPr>
                 <w:ilvl w:val="0"/>
                 <w:numId w:val="1"/>
@@ -1465,7 +1694,13 @@
               </w:rPr>
               <w:t xml:space="preserve">Инвариантная самостоятельная работа</w:t>
             </w:r>
-            <w:r/>
+            <w:r>
+              <w:rPr>
+                <w:color w:val="000000"/>
+                <w:sz w:val="20"/>
+                <w:szCs w:val="20"/>
+              </w:rPr>
+            </w:r>
           </w:p>
         </w:tc>
       </w:tr>
@@ -1485,7 +1720,7 @@
           </w:tcPr>
           <w:p>
             <w:pPr>
-              <w:pStyle w:val="845"/>
+              <w:pStyle w:val="863"/>
               <w:jc w:val="both"/>
               <w:spacing w:before="0" w:beforeAutospacing="0" w:after="150" w:afterAutospacing="0"/>
               <w:shd w:val="clear" w:color="auto" w:fill="ffffff"/>
@@ -1508,11 +1743,15 @@
               </w:rPr>
               <w:t xml:space="preserve">обзор программных продуктов, применяемых в организации, где вы проходите практику.</w:t>
             </w:r>
-            <w:r/>
+            <w:r>
+              <w:rPr>
+                <w:color w:val="000000"/>
+              </w:rPr>
+            </w:r>
           </w:p>
           <w:p>
             <w:pPr>
-              <w:pStyle w:val="845"/>
+              <w:pStyle w:val="863"/>
               <w:jc w:val="both"/>
               <w:spacing w:before="0" w:beforeAutospacing="0" w:after="0" w:afterAutospacing="0"/>
               <w:shd w:val="clear" w:color="auto" w:fill="ffffff"/>
@@ -1575,7 +1814,7 @@
           </w:p>
           <w:p>
             <w:pPr>
-              <w:pStyle w:val="833"/>
+              <w:pStyle w:val="851"/>
               <w:spacing w:after="200" w:line="276" w:lineRule="auto"/>
               <w:tabs>
                 <w:tab w:val="left" w:pos="-15" w:leader="none"/>
@@ -1596,11 +1835,15 @@
                 <w:color w:val="000000"/>
               </w:rPr>
             </w:r>
-            <w:r/>
+            <w:r>
+              <w:rPr>
+                <w:color w:val="000000"/>
+              </w:rPr>
+            </w:r>
           </w:p>
           <w:p>
             <w:pPr>
-              <w:pStyle w:val="833"/>
+              <w:pStyle w:val="851"/>
               <w:spacing w:after="200" w:line="276" w:lineRule="auto"/>
               <w:tabs>
                 <w:tab w:val="left" w:pos="-15" w:leader="none"/>
@@ -1631,7 +1874,7 @@
           </w:tcPr>
           <w:p>
             <w:pPr>
-              <w:pStyle w:val="833"/>
+              <w:pStyle w:val="851"/>
               <w:tabs>
                 <w:tab w:val="left" w:pos="-15" w:leader="none"/>
               </w:tabs>
@@ -1658,7 +1901,11 @@
               </w:rPr>
               <w:t xml:space="preserve">(опубликовать в электронном портфолио, ссылка в отчете)</w:t>
             </w:r>
-            <w:r/>
+            <w:r>
+              <w:rPr>
+                <w:color w:val="000000"/>
+              </w:rPr>
+            </w:r>
           </w:p>
         </w:tc>
         <w:tc>
@@ -1675,7 +1922,7 @@
           </w:tcPr>
           <w:p>
             <w:pPr>
-              <w:pStyle w:val="833"/>
+              <w:pStyle w:val="851"/>
               <w:jc w:val="both"/>
               <w:rPr>
                 <w:color w:val="000000"/>
@@ -1698,7 +1945,13 @@
               </w:rPr>
               <w:t xml:space="preserve">04.09.2023</w:t>
             </w:r>
-            <w:r/>
+            <w:r>
+              <w:rPr>
+                <w:color w:val="000000"/>
+                <w:sz w:val="20"/>
+                <w:szCs w:val="20"/>
+              </w:rPr>
+            </w:r>
           </w:p>
         </w:tc>
         <w:tc>
@@ -1715,7 +1968,7 @@
           </w:tcPr>
           <w:p>
             <w:pPr>
-              <w:pStyle w:val="833"/>
+              <w:pStyle w:val="851"/>
               <w:jc w:val="both"/>
               <w:rPr>
                 <w:color w:val="000000"/>
@@ -1752,7 +2005,13 @@
                 <w:szCs w:val="20"/>
               </w:rPr>
             </w:r>
-            <w:r/>
+            <w:r>
+              <w:rPr>
+                <w:color w:val="000000"/>
+                <w:sz w:val="20"/>
+                <w:szCs w:val="20"/>
+              </w:rPr>
+            </w:r>
           </w:p>
         </w:tc>
       </w:tr>
@@ -1774,7 +2033,7 @@
           </w:tcPr>
           <w:p>
             <w:pPr>
-              <w:pStyle w:val="833"/>
+              <w:pStyle w:val="851"/>
               <w:jc w:val="both"/>
               <w:tabs>
                 <w:tab w:val="left" w:pos="1065" w:leader="none"/>
@@ -1796,7 +2055,12 @@
             <w:r>
               <w:t xml:space="preserve">информатики и информационных технологий.</w:t>
             </w:r>
-            <w:r/>
+            <w:r>
+              <w:rPr>
+                <w:sz w:val="22"/>
+                <w:szCs w:val="22"/>
+              </w:rPr>
+            </w:r>
           </w:p>
         </w:tc>
         <w:tc>
@@ -1813,7 +2077,7 @@
           </w:tcPr>
           <w:p>
             <w:pPr>
-              <w:pStyle w:val="833"/>
+              <w:pStyle w:val="851"/>
               <w:rPr>
                 <w:color w:val="000000"/>
               </w:rPr>
@@ -1843,11 +2107,15 @@
               </w:rPr>
               <w:t xml:space="preserve">семинара</w:t>
             </w:r>
-            <w:r/>
+            <w:r>
+              <w:rPr>
+                <w:color w:val="000000"/>
+              </w:rPr>
+            </w:r>
           </w:p>
           <w:p>
             <w:pPr>
-              <w:pStyle w:val="833"/>
+              <w:pStyle w:val="851"/>
               <w:rPr>
                 <w:rFonts w:ascii="Calibri" w:hAnsi="Calibri" w:eastAsia="Calibri" w:cs="Calibri"/>
                 <w:color w:val="000000"/>
@@ -1881,7 +2149,14 @@
               </w:rPr>
               <w:t xml:space="preserve">-код в отчете)</w:t>
             </w:r>
-            <w:r/>
+            <w:r>
+              <w:rPr>
+                <w:rFonts w:ascii="Calibri" w:hAnsi="Calibri" w:eastAsia="Calibri" w:cs="Calibri"/>
+                <w:color w:val="000000"/>
+                <w:sz w:val="22"/>
+                <w:szCs w:val="22"/>
+              </w:rPr>
+            </w:r>
           </w:p>
         </w:tc>
         <w:tc>
@@ -1898,7 +2173,7 @@
           </w:tcPr>
           <w:p>
             <w:pPr>
-              <w:pStyle w:val="833"/>
+              <w:pStyle w:val="851"/>
               <w:jc w:val="both"/>
               <w:rPr>
                 <w:color w:val="000000"/>
@@ -1935,7 +2210,13 @@
                 <w:szCs w:val="20"/>
               </w:rPr>
             </w:r>
-            <w:r/>
+            <w:r>
+              <w:rPr>
+                <w:color w:val="000000"/>
+                <w:sz w:val="20"/>
+                <w:szCs w:val="20"/>
+              </w:rPr>
+            </w:r>
           </w:p>
         </w:tc>
         <w:tc>
@@ -1952,7 +2233,7 @@
           </w:tcPr>
           <w:p>
             <w:pPr>
-              <w:pStyle w:val="833"/>
+              <w:pStyle w:val="851"/>
               <w:jc w:val="both"/>
               <w:rPr>
                 <w:color w:val="000000"/>
@@ -1989,7 +2270,13 @@
                 <w:szCs w:val="20"/>
               </w:rPr>
             </w:r>
-            <w:r/>
+            <w:r>
+              <w:rPr>
+                <w:color w:val="000000"/>
+                <w:sz w:val="20"/>
+                <w:szCs w:val="20"/>
+              </w:rPr>
+            </w:r>
           </w:p>
         </w:tc>
       </w:tr>
@@ -2009,7 +2296,7 @@
           </w:tcPr>
           <w:p>
             <w:pPr>
-              <w:pStyle w:val="833"/>
+              <w:pStyle w:val="851"/>
               <w:jc w:val="both"/>
               <w:spacing w:after="200"/>
               <w:rPr>
@@ -2032,11 +2319,15 @@
               </w:rPr>
               <w:t xml:space="preserve">Изучить и проанализировать аппаратное, программное и информационное обеспечение автоматизированного рабочего места специалиста в конкретной предметной области (по выбору студента). </w:t>
             </w:r>
-            <w:r/>
+            <w:r>
+              <w:rPr>
+                <w:color w:val="000000"/>
+              </w:rPr>
+            </w:r>
           </w:p>
           <w:p>
             <w:pPr>
-              <w:pStyle w:val="833"/>
+              <w:pStyle w:val="851"/>
               <w:jc w:val="both"/>
               <w:spacing w:after="200"/>
               <w:rPr>
@@ -2066,7 +2357,15 @@
               </w:rPr>
               <w:t xml:space="preserve">.</w:t>
             </w:r>
-            <w:r/>
+            <w:r>
+              <w:rPr>
+                <w:rFonts w:ascii="Calibri" w:hAnsi="Calibri" w:eastAsia="Calibri" w:cs="Calibri"/>
+                <w:color w:val="000000"/>
+                <w:sz w:val="22"/>
+                <w:szCs w:val="22"/>
+                <w:highlight w:val="red"/>
+              </w:rPr>
+            </w:r>
           </w:p>
         </w:tc>
         <w:tc>
@@ -2083,7 +2382,7 @@
           </w:tcPr>
           <w:p>
             <w:pPr>
-              <w:pStyle w:val="833"/>
+              <w:pStyle w:val="851"/>
               <w:rPr>
                 <w:color w:val="000000"/>
               </w:rPr>
@@ -2107,11 +2406,15 @@
               </w:rPr>
               <w:t xml:space="preserve">технического задания</w:t>
             </w:r>
-            <w:r/>
+            <w:r>
+              <w:rPr>
+                <w:color w:val="000000"/>
+              </w:rPr>
+            </w:r>
           </w:p>
           <w:p>
             <w:pPr>
-              <w:pStyle w:val="833"/>
+              <w:pStyle w:val="851"/>
               <w:rPr>
                 <w:rFonts w:ascii="Calibri" w:hAnsi="Calibri" w:eastAsia="Calibri" w:cs="Calibri"/>
                 <w:color w:val="000000"/>
@@ -2146,7 +2449,15 @@
               </w:rPr>
               <w:t xml:space="preserve">-код в отчете)</w:t>
             </w:r>
-            <w:r/>
+            <w:r>
+              <w:rPr>
+                <w:rFonts w:ascii="Calibri" w:hAnsi="Calibri" w:eastAsia="Calibri" w:cs="Calibri"/>
+                <w:color w:val="000000"/>
+                <w:sz w:val="22"/>
+                <w:szCs w:val="22"/>
+                <w:highlight w:val="red"/>
+              </w:rPr>
+            </w:r>
           </w:p>
         </w:tc>
         <w:tc>
@@ -2163,7 +2474,7 @@
           </w:tcPr>
           <w:p>
             <w:pPr>
-              <w:pStyle w:val="833"/>
+              <w:pStyle w:val="851"/>
               <w:jc w:val="both"/>
               <w:rPr>
                 <w:color w:val="000000"/>
@@ -2203,7 +2514,14 @@
                 <w:highlight w:val="red"/>
               </w:rPr>
             </w:r>
-            <w:r/>
+            <w:r>
+              <w:rPr>
+                <w:color w:val="000000"/>
+                <w:sz w:val="20"/>
+                <w:szCs w:val="20"/>
+                <w:highlight w:val="red"/>
+              </w:rPr>
+            </w:r>
           </w:p>
         </w:tc>
         <w:tc>
@@ -2220,7 +2538,7 @@
           </w:tcPr>
           <w:p>
             <w:pPr>
-              <w:pStyle w:val="833"/>
+              <w:pStyle w:val="851"/>
               <w:jc w:val="both"/>
               <w:rPr>
                 <w:color w:val="000000"/>
@@ -2260,7 +2578,14 @@
                 <w:highlight w:val="red"/>
               </w:rPr>
             </w:r>
-            <w:r/>
+            <w:r>
+              <w:rPr>
+                <w:color w:val="000000"/>
+                <w:sz w:val="20"/>
+                <w:szCs w:val="20"/>
+                <w:highlight w:val="red"/>
+              </w:rPr>
+            </w:r>
           </w:p>
         </w:tc>
       </w:tr>
@@ -2283,7 +2608,7 @@
           </w:tcPr>
           <w:p>
             <w:pPr>
-              <w:pStyle w:val="833"/>
+              <w:pStyle w:val="851"/>
               <w:numPr>
                 <w:ilvl w:val="0"/>
                 <w:numId w:val="1"/>
@@ -2309,7 +2634,13 @@
               </w:rPr>
               <w:t xml:space="preserve">Вариативная самостоятельная работа (выбрать одно из заданий с одинаковыми номерами)</w:t>
             </w:r>
-            <w:r/>
+            <w:r>
+              <w:rPr>
+                <w:color w:val="000000"/>
+                <w:sz w:val="20"/>
+                <w:szCs w:val="20"/>
+              </w:rPr>
+            </w:r>
           </w:p>
         </w:tc>
       </w:tr>
@@ -2332,7 +2663,7 @@
           </w:tcPr>
           <w:p>
             <w:pPr>
-              <w:pStyle w:val="833"/>
+              <w:pStyle w:val="851"/>
               <w:jc w:val="both"/>
               <w:spacing w:after="200" w:line="276" w:lineRule="auto"/>
               <w:tabs>
@@ -2361,7 +2692,13 @@
             <w:r>
               <w:t xml:space="preserve">стендовый доклад, выбрав собственную тему по актуальным вопросам  информатики и информационных технологий</w:t>
             </w:r>
-            <w:r/>
+            <w:r>
+              <w:rPr>
+                <w:rFonts w:ascii="Calibri" w:hAnsi="Calibri" w:eastAsia="Calibri" w:cs="Calibri"/>
+                <w:sz w:val="22"/>
+                <w:szCs w:val="22"/>
+              </w:rPr>
+            </w:r>
           </w:p>
         </w:tc>
         <w:tc>
@@ -2379,7 +2716,7 @@
           </w:tcPr>
           <w:p>
             <w:pPr>
-              <w:pStyle w:val="833"/>
+              <w:pStyle w:val="851"/>
               <w:pBdr>
                 <w:top w:val="none" w:color="000000" w:sz="4" w:space="0"/>
                 <w:left w:val="none" w:color="000000" w:sz="4" w:space="0"/>
@@ -2401,7 +2738,7 @@
           </w:p>
           <w:p>
             <w:pPr>
-              <w:pStyle w:val="833"/>
+              <w:pStyle w:val="851"/>
               <w:spacing w:after="200" w:line="276" w:lineRule="auto"/>
               <w:tabs>
                 <w:tab w:val="left" w:pos="-15" w:leader="none"/>
@@ -2412,7 +2749,7 @@
           </w:p>
           <w:p>
             <w:pPr>
-              <w:pStyle w:val="833"/>
+              <w:pStyle w:val="851"/>
               <w:spacing w:after="200" w:line="276" w:lineRule="auto"/>
               <w:tabs>
                 <w:tab w:val="left" w:pos="-15" w:leader="none"/>
@@ -2442,7 +2779,13 @@
               </w:rPr>
               <w:t xml:space="preserve">-код в отчете.</w:t>
             </w:r>
-            <w:r/>
+            <w:r>
+              <w:rPr>
+                <w:rFonts w:ascii="Calibri" w:hAnsi="Calibri" w:eastAsia="Calibri" w:cs="Calibri"/>
+                <w:sz w:val="22"/>
+                <w:szCs w:val="22"/>
+              </w:rPr>
+            </w:r>
           </w:p>
         </w:tc>
         <w:tc>
@@ -2460,7 +2803,7 @@
           </w:tcPr>
           <w:p>
             <w:pPr>
-              <w:pStyle w:val="833"/>
+              <w:pStyle w:val="851"/>
               <w:jc w:val="both"/>
               <w:rPr>
                 <w:color w:val="000000"/>
@@ -2497,7 +2840,13 @@
                 <w:szCs w:val="20"/>
               </w:rPr>
             </w:r>
-            <w:r/>
+            <w:r>
+              <w:rPr>
+                <w:color w:val="000000"/>
+                <w:sz w:val="20"/>
+                <w:szCs w:val="20"/>
+              </w:rPr>
+            </w:r>
           </w:p>
         </w:tc>
         <w:tc>
@@ -2515,7 +2864,7 @@
           </w:tcPr>
           <w:p>
             <w:pPr>
-              <w:pStyle w:val="833"/>
+              <w:pStyle w:val="851"/>
               <w:jc w:val="both"/>
               <w:rPr>
                 <w:color w:val="000000"/>
@@ -2552,7 +2901,13 @@
                 <w:szCs w:val="20"/>
               </w:rPr>
             </w:r>
-            <w:r/>
+            <w:r>
+              <w:rPr>
+                <w:color w:val="000000"/>
+                <w:sz w:val="20"/>
+                <w:szCs w:val="20"/>
+              </w:rPr>
+            </w:r>
           </w:p>
         </w:tc>
       </w:tr>
@@ -2575,7 +2930,7 @@
           </w:tcPr>
           <w:p>
             <w:pPr>
-              <w:pStyle w:val="833"/>
+              <w:pStyle w:val="851"/>
               <w:jc w:val="both"/>
               <w:spacing w:after="200" w:line="276" w:lineRule="auto"/>
               <w:tabs>
@@ -2612,11 +2967,15 @@
               </w:rPr>
               <w:t xml:space="preserve">Подобрать актуальные, современные статьи по одной из тем практических семинаров. </w:t>
             </w:r>
-            <w:r/>
+            <w:r>
+              <w:rPr>
+                <w:color w:val="000000"/>
+              </w:rPr>
+            </w:r>
           </w:p>
           <w:p>
             <w:pPr>
-              <w:pStyle w:val="833"/>
+              <w:pStyle w:val="851"/>
               <w:jc w:val="both"/>
               <w:spacing w:after="200" w:line="276" w:lineRule="auto"/>
               <w:tabs>
@@ -2661,11 +3020,15 @@
               </w:rPr>
               <w:t xml:space="preserve">».</w:t>
             </w:r>
-            <w:r/>
+            <w:r>
+              <w:rPr>
+                <w:color w:val="000000"/>
+              </w:rPr>
+            </w:r>
           </w:p>
           <w:p>
             <w:pPr>
-              <w:pStyle w:val="833"/>
+              <w:pStyle w:val="851"/>
               <w:jc w:val="both"/>
               <w:spacing w:after="200" w:line="276" w:lineRule="auto"/>
               <w:tabs>
@@ -2691,7 +3054,11 @@
                 <w:color w:val="000000"/>
               </w:rPr>
             </w:r>
-            <w:r/>
+            <w:r>
+              <w:rPr>
+                <w:color w:val="000000"/>
+              </w:rPr>
+            </w:r>
           </w:p>
         </w:tc>
         <w:tc>
@@ -2709,7 +3076,7 @@
           </w:tcPr>
           <w:p>
             <w:pPr>
-              <w:pStyle w:val="845"/>
+              <w:pStyle w:val="863"/>
               <w:spacing w:before="0" w:beforeAutospacing="0" w:after="0" w:afterAutospacing="0"/>
               <w:shd w:val="clear" w:color="auto" w:fill="ffffff"/>
             </w:pPr>
@@ -2785,11 +3152,18 @@
             <w:r>
               <w:t xml:space="preserve">краткая аннотация</w:t>
             </w:r>
-            <w:r/>
+            <w:r>
+              <w:rPr>
+                <w:rFonts w:ascii="Open Sans" w:hAnsi="Open Sans" w:cs="Open Sans"/>
+                <w:color w:val="555555"/>
+                <w:sz w:val="20"/>
+                <w:szCs w:val="20"/>
+              </w:rPr>
+            </w:r>
           </w:p>
           <w:p>
             <w:pPr>
-              <w:pStyle w:val="833"/>
+              <w:pStyle w:val="851"/>
               <w:pBdr>
                 <w:top w:val="none" w:color="000000" w:sz="4" w:space="0"/>
                 <w:left w:val="none" w:color="000000" w:sz="4" w:space="0"/>
@@ -2841,7 +3215,7 @@
           </w:tcPr>
           <w:p>
             <w:pPr>
-              <w:pStyle w:val="833"/>
+              <w:pStyle w:val="851"/>
               <w:jc w:val="both"/>
               <w:rPr>
                 <w:color w:val="000000"/>
@@ -2878,7 +3252,13 @@
                 <w:szCs w:val="20"/>
               </w:rPr>
             </w:r>
-            <w:r/>
+            <w:r>
+              <w:rPr>
+                <w:color w:val="000000"/>
+                <w:sz w:val="20"/>
+                <w:szCs w:val="20"/>
+              </w:rPr>
+            </w:r>
           </w:p>
         </w:tc>
         <w:tc>
@@ -2896,7 +3276,7 @@
           </w:tcPr>
           <w:p>
             <w:pPr>
-              <w:pStyle w:val="833"/>
+              <w:pStyle w:val="851"/>
               <w:jc w:val="both"/>
               <w:rPr>
                 <w:color w:val="000000"/>
@@ -2933,7 +3313,13 @@
                 <w:szCs w:val="20"/>
               </w:rPr>
             </w:r>
-            <w:r/>
+            <w:r>
+              <w:rPr>
+                <w:color w:val="000000"/>
+                <w:sz w:val="20"/>
+                <w:szCs w:val="20"/>
+              </w:rPr>
+            </w:r>
           </w:p>
         </w:tc>
       </w:tr>
@@ -2956,7 +3342,7 @@
           </w:tcPr>
           <w:p>
             <w:pPr>
-              <w:pStyle w:val="833"/>
+              <w:pStyle w:val="851"/>
               <w:jc w:val="both"/>
               <w:spacing w:after="200" w:line="276" w:lineRule="auto"/>
               <w:tabs>
@@ -3029,7 +3415,7 @@
           </w:tcPr>
           <w:p>
             <w:pPr>
-              <w:pStyle w:val="833"/>
+              <w:pStyle w:val="851"/>
               <w:pBdr>
                 <w:top w:val="none" w:color="000000" w:sz="4" w:space="0"/>
                 <w:left w:val="none" w:color="000000" w:sz="4" w:space="0"/>
@@ -3073,7 +3459,7 @@
           </w:p>
           <w:p>
             <w:pPr>
-              <w:pStyle w:val="833"/>
+              <w:pStyle w:val="851"/>
               <w:spacing w:after="200" w:line="276" w:lineRule="auto"/>
               <w:tabs>
                 <w:tab w:val="left" w:pos="-15" w:leader="none"/>
@@ -3091,7 +3477,13 @@
                 <w:szCs w:val="22"/>
               </w:rPr>
             </w:r>
-            <w:r/>
+            <w:r>
+              <w:rPr>
+                <w:rFonts w:ascii="Calibri" w:hAnsi="Calibri" w:eastAsia="Calibri" w:cs="Calibri"/>
+                <w:sz w:val="22"/>
+                <w:szCs w:val="22"/>
+              </w:rPr>
+            </w:r>
           </w:p>
         </w:tc>
         <w:tc>
@@ -3109,7 +3501,7 @@
           </w:tcPr>
           <w:p>
             <w:pPr>
-              <w:pStyle w:val="833"/>
+              <w:pStyle w:val="851"/>
               <w:jc w:val="both"/>
               <w:rPr>
                 <w:color w:val="000000"/>
@@ -3146,7 +3538,13 @@
                 <w:szCs w:val="20"/>
               </w:rPr>
             </w:r>
-            <w:r/>
+            <w:r>
+              <w:rPr>
+                <w:color w:val="000000"/>
+                <w:sz w:val="20"/>
+                <w:szCs w:val="20"/>
+              </w:rPr>
+            </w:r>
           </w:p>
         </w:tc>
         <w:tc>
@@ -3164,7 +3562,7 @@
           </w:tcPr>
           <w:p>
             <w:pPr>
-              <w:pStyle w:val="833"/>
+              <w:pStyle w:val="851"/>
               <w:jc w:val="both"/>
               <w:rPr>
                 <w:sz w:val="20"/>
@@ -3198,7 +3596,12 @@
                 <w:szCs w:val="20"/>
               </w:rPr>
             </w:r>
-            <w:r/>
+            <w:r>
+              <w:rPr>
+                <w:sz w:val="20"/>
+                <w:szCs w:val="20"/>
+              </w:rPr>
+            </w:r>
           </w:p>
         </w:tc>
       </w:tr>
@@ -3220,7 +3623,7 @@
           </w:tcPr>
           <w:p>
             <w:pPr>
-              <w:pStyle w:val="833"/>
+              <w:pStyle w:val="851"/>
               <w:spacing w:after="200" w:line="276" w:lineRule="auto"/>
               <w:tabs>
                 <w:tab w:val="left" w:pos="560" w:leader="none"/>
@@ -3263,7 +3666,14 @@
               </w:rPr>
               <w:t xml:space="preserve">и</w:t>
             </w:r>
-            <w:r/>
+            <w:r>
+              <w:rPr>
+                <w:rFonts w:ascii="Calibri" w:hAnsi="Calibri" w:eastAsia="Calibri" w:cs="Calibri"/>
+                <w:color w:val="000000"/>
+                <w:sz w:val="22"/>
+                <w:szCs w:val="22"/>
+              </w:rPr>
+            </w:r>
           </w:p>
         </w:tc>
         <w:tc>
@@ -3280,7 +3690,7 @@
           </w:tcPr>
           <w:p>
             <w:pPr>
-              <w:pStyle w:val="833"/>
+              <w:pStyle w:val="851"/>
               <w:tabs>
                 <w:tab w:val="left" w:pos="-15" w:leader="none"/>
               </w:tabs>
@@ -3323,7 +3733,7 @@
           </w:p>
           <w:p>
             <w:pPr>
-              <w:pStyle w:val="833"/>
+              <w:pStyle w:val="851"/>
               <w:tabs>
                 <w:tab w:val="left" w:pos="-15" w:leader="none"/>
               </w:tabs>
@@ -3364,11 +3774,16 @@
             <w:r>
               <w:t xml:space="preserve">  в разделе, посвящённом результатам практики, а также в отчёте.</w:t>
             </w:r>
-            <w:r/>
+            <w:r>
+              <w:rPr>
+                <w:color w:val="1155cc"/>
+                <w:u w:val="single"/>
+              </w:rPr>
+            </w:r>
           </w:p>
           <w:p>
             <w:pPr>
-              <w:pStyle w:val="833"/>
+              <w:pStyle w:val="851"/>
               <w:tabs>
                 <w:tab w:val="left" w:pos="-15" w:leader="none"/>
               </w:tabs>
@@ -3432,7 +3847,11 @@
             <w:r>
               <w:t xml:space="preserve">.</w:t>
             </w:r>
-            <w:r/>
+            <w:r>
+              <w:rPr>
+                <w:color w:val="000000"/>
+              </w:rPr>
+            </w:r>
           </w:p>
         </w:tc>
         <w:tc>
@@ -3449,7 +3868,7 @@
           </w:tcPr>
           <w:p>
             <w:pPr>
-              <w:pStyle w:val="833"/>
+              <w:pStyle w:val="851"/>
               <w:jc w:val="both"/>
               <w:rPr>
                 <w:color w:val="000000"/>
@@ -3486,7 +3905,13 @@
                 <w:szCs w:val="20"/>
               </w:rPr>
             </w:r>
-            <w:r/>
+            <w:r>
+              <w:rPr>
+                <w:color w:val="000000"/>
+                <w:sz w:val="20"/>
+                <w:szCs w:val="20"/>
+              </w:rPr>
+            </w:r>
           </w:p>
         </w:tc>
         <w:tc>
@@ -3503,7 +3928,7 @@
           </w:tcPr>
           <w:p>
             <w:pPr>
-              <w:pStyle w:val="833"/>
+              <w:pStyle w:val="851"/>
               <w:jc w:val="both"/>
               <w:rPr>
                 <w:color w:val="000000"/>
@@ -3540,14 +3965,20 @@
                 <w:szCs w:val="20"/>
               </w:rPr>
             </w:r>
-            <w:r/>
+            <w:r>
+              <w:rPr>
+                <w:color w:val="000000"/>
+                <w:sz w:val="20"/>
+                <w:szCs w:val="20"/>
+              </w:rPr>
+            </w:r>
           </w:p>
         </w:tc>
       </w:tr>
     </w:tbl>
     <w:p>
       <w:pPr>
-        <w:pStyle w:val="833"/>
+        <w:pStyle w:val="851"/>
         <w:jc w:val="both"/>
         <w:rPr>
           <w:color w:val="000000"/>
@@ -3567,11 +3998,17 @@
       <w:r/>
       <w:bookmarkEnd w:id="1"/>
       <w:r/>
-      <w:r/>
+      <w:r>
+        <w:rPr>
+          <w:color w:val="000000"/>
+          <w:sz w:val="20"/>
+          <w:szCs w:val="20"/>
+        </w:rPr>
+      </w:r>
     </w:p>
     <w:p>
       <w:pPr>
-        <w:pStyle w:val="833"/>
+        <w:pStyle w:val="851"/>
         <w:jc w:val="both"/>
         <w:rPr>
           <w:color w:val="000000"/>
@@ -3593,11 +4030,17 @@
           <w:szCs w:val="20"/>
         </w:rPr>
       </w:r>
-      <w:r/>
+      <w:r>
+        <w:rPr>
+          <w:color w:val="000000"/>
+          <w:sz w:val="20"/>
+          <w:szCs w:val="20"/>
+        </w:rPr>
+      </w:r>
     </w:p>
     <w:p>
       <w:pPr>
-        <w:pStyle w:val="833"/>
+        <w:pStyle w:val="851"/>
         <w:jc w:val="both"/>
         <w:rPr>
           <w:color w:val="000000"/>
@@ -3635,11 +4078,17 @@
         </w:rPr>
         <w:t xml:space="preserve">.</w:t>
       </w:r>
-      <w:r/>
+      <w:r>
+        <w:rPr>
+          <w:color w:val="000000"/>
+          <w:sz w:val="20"/>
+          <w:szCs w:val="20"/>
+        </w:rPr>
+      </w:r>
     </w:p>
     <w:p>
       <w:pPr>
-        <w:pStyle w:val="833"/>
+        <w:pStyle w:val="851"/>
         <w:ind w:left="2160" w:firstLine="720"/>
         <w:jc w:val="both"/>
         <w:rPr>
@@ -3665,11 +4114,18 @@
         </w:rPr>
         <w:t xml:space="preserve">(подпись руководителя)</w:t>
       </w:r>
-      <w:r/>
+      <w:r>
+        <w:rPr>
+          <w:color w:val="000000"/>
+          <w:sz w:val="20"/>
+          <w:szCs w:val="20"/>
+          <w:vertAlign w:val="superscript"/>
+        </w:rPr>
+      </w:r>
     </w:p>
     <w:p>
       <w:pPr>
-        <w:pStyle w:val="833"/>
+        <w:pStyle w:val="851"/>
         <w:jc w:val="both"/>
         <w:rPr>
           <w:color w:val="000000"/>
@@ -3731,13 +4187,19 @@
           <w:sz w:val="20"/>
           <w:szCs w:val="20"/>
         </w:rPr>
-        <w:t xml:space="preserve">____ ______________</w:t>
+        <w:t xml:space="preserve">____          ______________</w:t>
       </w:r>
-      <w:r/>
+      <w:r>
+        <w:rPr>
+          <w:color w:val="000000"/>
+          <w:sz w:val="20"/>
+          <w:szCs w:val="20"/>
+        </w:rPr>
+      </w:r>
     </w:p>
     <w:p>
       <w:pPr>
-        <w:pStyle w:val="833"/>
+        <w:pStyle w:val="851"/>
         <w:jc w:val="both"/>
         <w:rPr>
           <w:rFonts w:ascii="Calibri" w:hAnsi="Calibri" w:eastAsia="Calibri" w:cs="Calibri"/>
@@ -3770,7 +4232,14 @@
         </w:rPr>
         <w:t xml:space="preserve">(подпись студента)</w:t>
       </w:r>
-      <w:r/>
+      <w:r>
+        <w:rPr>
+          <w:rFonts w:ascii="Calibri" w:hAnsi="Calibri" w:eastAsia="Calibri" w:cs="Calibri"/>
+          <w:color w:val="000000"/>
+          <w:sz w:val="22"/>
+          <w:szCs w:val="22"/>
+        </w:rPr>
+      </w:r>
     </w:p>
     <w:sectPr>
       <w:footnotePr/>
@@ -4901,10 +5370,10 @@
     <w:lsdException w:name="Bibliography" w:uiPriority="37"/>
     <w:lsdException w:name="TOC Heading" w:uiPriority="39" w:qFormat="1"/>
   </w:latentStyles>
-  <w:style w:type="character" w:styleId="654">
+  <w:style w:type="character" w:styleId="672">
     <w:name w:val="Heading 1 Char"/>
-    <w:basedOn w:val="830"/>
-    <w:link w:val="824"/>
+    <w:basedOn w:val="848"/>
+    <w:link w:val="842"/>
     <w:uiPriority w:val="9"/>
     <w:rPr>
       <w:rFonts w:ascii="Arial" w:hAnsi="Arial" w:eastAsia="Arial" w:cs="Arial"/>
@@ -4912,20 +5381,20 @@
       <w:szCs w:val="40"/>
     </w:rPr>
   </w:style>
-  <w:style w:type="character" w:styleId="655">
+  <w:style w:type="character" w:styleId="673">
     <w:name w:val="Heading 2 Char"/>
-    <w:basedOn w:val="830"/>
-    <w:link w:val="825"/>
+    <w:basedOn w:val="848"/>
+    <w:link w:val="843"/>
     <w:uiPriority w:val="9"/>
     <w:rPr>
       <w:rFonts w:ascii="Arial" w:hAnsi="Arial" w:eastAsia="Arial" w:cs="Arial"/>
       <w:sz w:val="34"/>
     </w:rPr>
   </w:style>
-  <w:style w:type="character" w:styleId="656">
+  <w:style w:type="character" w:styleId="674">
     <w:name w:val="Heading 3 Char"/>
-    <w:basedOn w:val="830"/>
-    <w:link w:val="826"/>
+    <w:basedOn w:val="848"/>
+    <w:link w:val="844"/>
     <w:uiPriority w:val="9"/>
     <w:rPr>
       <w:rFonts w:ascii="Arial" w:hAnsi="Arial" w:eastAsia="Arial" w:cs="Arial"/>
@@ -4933,10 +5402,10 @@
       <w:szCs w:val="30"/>
     </w:rPr>
   </w:style>
-  <w:style w:type="character" w:styleId="657">
+  <w:style w:type="character" w:styleId="675">
     <w:name w:val="Heading 4 Char"/>
-    <w:basedOn w:val="830"/>
-    <w:link w:val="827"/>
+    <w:basedOn w:val="848"/>
+    <w:link w:val="845"/>
     <w:uiPriority w:val="9"/>
     <w:rPr>
       <w:rFonts w:ascii="Arial" w:hAnsi="Arial" w:eastAsia="Arial" w:cs="Arial"/>
@@ -4946,10 +5415,10 @@
       <w:szCs w:val="26"/>
     </w:rPr>
   </w:style>
-  <w:style w:type="character" w:styleId="658">
+  <w:style w:type="character" w:styleId="676">
     <w:name w:val="Heading 5 Char"/>
-    <w:basedOn w:val="830"/>
-    <w:link w:val="828"/>
+    <w:basedOn w:val="848"/>
+    <w:link w:val="846"/>
     <w:uiPriority w:val="9"/>
     <w:rPr>
       <w:rFonts w:ascii="Arial" w:hAnsi="Arial" w:eastAsia="Arial" w:cs="Arial"/>
@@ -4959,10 +5428,10 @@
       <w:szCs w:val="24"/>
     </w:rPr>
   </w:style>
-  <w:style w:type="character" w:styleId="659">
+  <w:style w:type="character" w:styleId="677">
     <w:name w:val="Heading 6 Char"/>
-    <w:basedOn w:val="830"/>
-    <w:link w:val="829"/>
+    <w:basedOn w:val="848"/>
+    <w:link w:val="847"/>
     <w:uiPriority w:val="9"/>
     <w:rPr>
       <w:rFonts w:ascii="Arial" w:hAnsi="Arial" w:eastAsia="Arial" w:cs="Arial"/>
@@ -4972,11 +5441,11 @@
       <w:szCs w:val="22"/>
     </w:rPr>
   </w:style>
-  <w:style w:type="paragraph" w:styleId="660">
+  <w:style w:type="paragraph" w:styleId="678">
     <w:name w:val="Heading 7"/>
-    <w:basedOn w:val="823"/>
-    <w:next w:val="823"/>
-    <w:link w:val="661"/>
+    <w:basedOn w:val="841"/>
+    <w:next w:val="841"/>
+    <w:link w:val="679"/>
     <w:uiPriority w:val="9"/>
     <w:unhideWhenUsed/>
     <w:qFormat/>
@@ -4996,10 +5465,10 @@
       <w:szCs w:val="22"/>
     </w:rPr>
   </w:style>
-  <w:style w:type="character" w:styleId="661">
+  <w:style w:type="character" w:styleId="679">
     <w:name w:val="Heading 7 Char"/>
-    <w:basedOn w:val="830"/>
-    <w:link w:val="660"/>
+    <w:basedOn w:val="848"/>
+    <w:link w:val="678"/>
     <w:uiPriority w:val="9"/>
     <w:rPr>
       <w:rFonts w:ascii="Arial" w:hAnsi="Arial" w:eastAsia="Arial" w:cs="Arial"/>
@@ -5011,11 +5480,11 @@
       <w:szCs w:val="22"/>
     </w:rPr>
   </w:style>
-  <w:style w:type="paragraph" w:styleId="662">
+  <w:style w:type="paragraph" w:styleId="680">
     <w:name w:val="Heading 8"/>
-    <w:basedOn w:val="823"/>
-    <w:next w:val="823"/>
-    <w:link w:val="663"/>
+    <w:basedOn w:val="841"/>
+    <w:next w:val="841"/>
+    <w:link w:val="681"/>
     <w:uiPriority w:val="9"/>
     <w:unhideWhenUsed/>
     <w:qFormat/>
@@ -5033,10 +5502,10 @@
       <w:szCs w:val="22"/>
     </w:rPr>
   </w:style>
-  <w:style w:type="character" w:styleId="663">
+  <w:style w:type="character" w:styleId="681">
     <w:name w:val="Heading 8 Char"/>
-    <w:basedOn w:val="830"/>
-    <w:link w:val="662"/>
+    <w:basedOn w:val="848"/>
+    <w:link w:val="680"/>
     <w:uiPriority w:val="9"/>
     <w:rPr>
       <w:rFonts w:ascii="Arial" w:hAnsi="Arial" w:eastAsia="Arial" w:cs="Arial"/>
@@ -5046,11 +5515,11 @@
       <w:szCs w:val="22"/>
     </w:rPr>
   </w:style>
-  <w:style w:type="paragraph" w:styleId="664">
+  <w:style w:type="paragraph" w:styleId="682">
     <w:name w:val="Heading 9"/>
-    <w:basedOn w:val="823"/>
-    <w:next w:val="823"/>
-    <w:link w:val="665"/>
+    <w:basedOn w:val="841"/>
+    <w:next w:val="841"/>
+    <w:link w:val="683"/>
     <w:uiPriority w:val="9"/>
     <w:unhideWhenUsed/>
     <w:qFormat/>
@@ -5068,10 +5537,10 @@
       <w:szCs w:val="21"/>
     </w:rPr>
   </w:style>
-  <w:style w:type="character" w:styleId="665">
+  <w:style w:type="character" w:styleId="683">
     <w:name w:val="Heading 9 Char"/>
-    <w:basedOn w:val="830"/>
-    <w:link w:val="664"/>
+    <w:basedOn w:val="848"/>
+    <w:link w:val="682"/>
     <w:uiPriority w:val="9"/>
     <w:rPr>
       <w:rFonts w:ascii="Arial" w:hAnsi="Arial" w:eastAsia="Arial" w:cs="Arial"/>
@@ -5081,9 +5550,9 @@
       <w:szCs w:val="21"/>
     </w:rPr>
   </w:style>
-  <w:style w:type="paragraph" w:styleId="666">
+  <w:style w:type="paragraph" w:styleId="684">
     <w:name w:val="List Paragraph"/>
-    <w:basedOn w:val="823"/>
+    <w:basedOn w:val="841"/>
     <w:uiPriority w:val="34"/>
     <w:qFormat/>
     <w:pPr>
@@ -5091,7 +5560,7 @@
       <w:ind w:left="720"/>
     </w:pPr>
   </w:style>
-  <w:style w:type="paragraph" w:styleId="667">
+  <w:style w:type="paragraph" w:styleId="685">
     <w:name w:val="No Spacing"/>
     <w:uiPriority w:val="1"/>
     <w:qFormat/>
@@ -5099,31 +5568,31 @@
       <w:spacing w:before="0" w:after="0" w:line="240" w:lineRule="auto"/>
     </w:pPr>
   </w:style>
-  <w:style w:type="character" w:styleId="668">
+  <w:style w:type="character" w:styleId="686">
     <w:name w:val="Title Char"/>
-    <w:basedOn w:val="830"/>
-    <w:link w:val="835"/>
+    <w:basedOn w:val="848"/>
+    <w:link w:val="853"/>
     <w:uiPriority w:val="10"/>
     <w:rPr>
       <w:sz w:val="48"/>
       <w:szCs w:val="48"/>
     </w:rPr>
   </w:style>
-  <w:style w:type="character" w:styleId="669">
+  <w:style w:type="character" w:styleId="687">
     <w:name w:val="Subtitle Char"/>
-    <w:basedOn w:val="830"/>
-    <w:link w:val="836"/>
+    <w:basedOn w:val="848"/>
+    <w:link w:val="854"/>
     <w:uiPriority w:val="11"/>
     <w:rPr>
       <w:sz w:val="24"/>
       <w:szCs w:val="24"/>
     </w:rPr>
   </w:style>
-  <w:style w:type="paragraph" w:styleId="670">
+  <w:style w:type="paragraph" w:styleId="688">
     <w:name w:val="Quote"/>
-    <w:basedOn w:val="823"/>
-    <w:next w:val="823"/>
-    <w:link w:val="671"/>
+    <w:basedOn w:val="841"/>
+    <w:next w:val="841"/>
+    <w:link w:val="689"/>
     <w:uiPriority w:val="29"/>
     <w:qFormat/>
     <w:pPr>
@@ -5133,19 +5602,19 @@
       <w:i/>
     </w:rPr>
   </w:style>
-  <w:style w:type="character" w:styleId="671">
+  <w:style w:type="character" w:styleId="689">
     <w:name w:val="Quote Char"/>
-    <w:link w:val="670"/>
+    <w:link w:val="688"/>
     <w:uiPriority w:val="29"/>
     <w:rPr>
       <w:i/>
     </w:rPr>
   </w:style>
-  <w:style w:type="paragraph" w:styleId="672">
+  <w:style w:type="paragraph" w:styleId="690">
     <w:name w:val="Intense Quote"/>
-    <w:basedOn w:val="823"/>
-    <w:next w:val="823"/>
-    <w:link w:val="673"/>
+    <w:basedOn w:val="841"/>
+    <w:next w:val="841"/>
+    <w:link w:val="691"/>
     <w:uiPriority w:val="30"/>
     <w:qFormat/>
     <w:pPr>
@@ -5163,18 +5632,18 @@
       <w:i/>
     </w:rPr>
   </w:style>
-  <w:style w:type="character" w:styleId="673">
+  <w:style w:type="character" w:styleId="691">
     <w:name w:val="Intense Quote Char"/>
-    <w:link w:val="672"/>
+    <w:link w:val="690"/>
     <w:uiPriority w:val="30"/>
     <w:rPr>
       <w:i/>
     </w:rPr>
   </w:style>
-  <w:style w:type="paragraph" w:styleId="674">
+  <w:style w:type="paragraph" w:styleId="692">
     <w:name w:val="Header"/>
-    <w:basedOn w:val="823"/>
-    <w:link w:val="675"/>
+    <w:basedOn w:val="841"/>
+    <w:link w:val="693"/>
     <w:uiPriority w:val="99"/>
     <w:unhideWhenUsed/>
     <w:pPr>
@@ -5185,16 +5654,16 @@
       </w:tabs>
     </w:pPr>
   </w:style>
-  <w:style w:type="character" w:styleId="675">
+  <w:style w:type="character" w:styleId="693">
     <w:name w:val="Header Char"/>
-    <w:basedOn w:val="830"/>
-    <w:link w:val="674"/>
+    <w:basedOn w:val="848"/>
+    <w:link w:val="692"/>
     <w:uiPriority w:val="99"/>
   </w:style>
-  <w:style w:type="paragraph" w:styleId="676">
+  <w:style w:type="paragraph" w:styleId="694">
     <w:name w:val="Footer"/>
-    <w:basedOn w:val="823"/>
-    <w:link w:val="679"/>
+    <w:basedOn w:val="841"/>
+    <w:link w:val="697"/>
     <w:uiPriority w:val="99"/>
     <w:unhideWhenUsed/>
     <w:pPr>
@@ -5205,16 +5674,16 @@
       </w:tabs>
     </w:pPr>
   </w:style>
-  <w:style w:type="character" w:styleId="677">
+  <w:style w:type="character" w:styleId="695">
     <w:name w:val="Footer Char"/>
-    <w:basedOn w:val="830"/>
-    <w:link w:val="676"/>
+    <w:basedOn w:val="848"/>
+    <w:link w:val="694"/>
     <w:uiPriority w:val="99"/>
   </w:style>
-  <w:style w:type="paragraph" w:styleId="678">
+  <w:style w:type="paragraph" w:styleId="696">
     <w:name w:val="Caption"/>
-    <w:basedOn w:val="823"/>
-    <w:next w:val="823"/>
+    <w:basedOn w:val="841"/>
+    <w:next w:val="841"/>
     <w:uiPriority w:val="35"/>
     <w:semiHidden/>
     <w:unhideWhenUsed/>
@@ -5230,15 +5699,15 @@
       <w:szCs w:val="18"/>
     </w:rPr>
   </w:style>
-  <w:style w:type="character" w:styleId="679">
+  <w:style w:type="character" w:styleId="697">
     <w:name w:val="Caption Char"/>
-    <w:basedOn w:val="678"/>
-    <w:link w:val="676"/>
+    <w:basedOn w:val="696"/>
+    <w:link w:val="694"/>
     <w:uiPriority w:val="99"/>
   </w:style>
-  <w:style w:type="table" w:styleId="680">
+  <w:style w:type="table" w:styleId="698">
     <w:name w:val="Table Grid"/>
-    <w:basedOn w:val="831"/>
+    <w:basedOn w:val="849"/>
     <w:uiPriority w:val="59"/>
     <w:pPr>
       <w:spacing w:after="0" w:line="240" w:lineRule="auto"/>
@@ -5261,9 +5730,9 @@
       </w:tblCellMar>
     </w:tblPr>
   </w:style>
-  <w:style w:type="table" w:styleId="681">
+  <w:style w:type="table" w:styleId="699">
     <w:name w:val="Table Grid Light"/>
-    <w:basedOn w:val="831"/>
+    <w:basedOn w:val="849"/>
     <w:uiPriority w:val="59"/>
     <w:pPr>
       <w:spacing w:after="0" w:line="240" w:lineRule="auto"/>
@@ -5286,9 +5755,9 @@
       </w:tblCellMar>
     </w:tblPr>
   </w:style>
-  <w:style w:type="table" w:styleId="682">
+  <w:style w:type="table" w:styleId="700">
     <w:name w:val="Plain Table 1"/>
-    <w:basedOn w:val="831"/>
+    <w:basedOn w:val="849"/>
     <w:uiPriority w:val="59"/>
     <w:pPr>
       <w:spacing w:after="0" w:line="240" w:lineRule="auto"/>
@@ -5353,9 +5822,9 @@
       </w:rPr>
     </w:tblStylePr>
   </w:style>
-  <w:style w:type="table" w:styleId="683">
+  <w:style w:type="table" w:styleId="701">
     <w:name w:val="Plain Table 2"/>
-    <w:basedOn w:val="831"/>
+    <w:basedOn w:val="849"/>
     <w:uiPriority w:val="59"/>
     <w:pPr>
       <w:spacing w:after="0" w:line="240" w:lineRule="auto"/>
@@ -5438,9 +5907,9 @@
       </w:rPr>
     </w:tblStylePr>
   </w:style>
-  <w:style w:type="table" w:styleId="684">
+  <w:style w:type="table" w:styleId="702">
     <w:name w:val="Plain Table 3"/>
-    <w:basedOn w:val="831"/>
+    <w:basedOn w:val="849"/>
     <w:uiPriority w:val="99"/>
     <w:pPr>
       <w:spacing w:after="0" w:line="240" w:lineRule="auto"/>
@@ -5515,9 +5984,9 @@
       </w:rPr>
     </w:tblStylePr>
   </w:style>
-  <w:style w:type="table" w:styleId="685">
+  <w:style w:type="table" w:styleId="703">
     <w:name w:val="Plain Table 4"/>
-    <w:basedOn w:val="831"/>
+    <w:basedOn w:val="849"/>
     <w:uiPriority w:val="99"/>
     <w:pPr>
       <w:spacing w:after="0" w:line="240" w:lineRule="auto"/>
@@ -5572,9 +6041,9 @@
       </w:rPr>
     </w:tblStylePr>
   </w:style>
-  <w:style w:type="table" w:styleId="686">
+  <w:style w:type="table" w:styleId="704">
     <w:name w:val="Plain Table 5"/>
-    <w:basedOn w:val="831"/>
+    <w:basedOn w:val="849"/>
     <w:uiPriority w:val="99"/>
     <w:pPr>
       <w:spacing w:after="0" w:line="240" w:lineRule="auto"/>
@@ -5660,9 +6129,9 @@
       </w:tcPr>
     </w:tblStylePr>
   </w:style>
-  <w:style w:type="table" w:styleId="687">
+  <w:style w:type="table" w:styleId="705">
     <w:name w:val="Grid Table 1 Light"/>
-    <w:basedOn w:val="831"/>
+    <w:basedOn w:val="849"/>
     <w:uiPriority w:val="99"/>
     <w:pPr>
       <w:spacing w:after="0" w:line="240" w:lineRule="auto"/>
@@ -5725,9 +6194,9 @@
       </w:rPr>
     </w:tblStylePr>
   </w:style>
-  <w:style w:type="table" w:styleId="688">
+  <w:style w:type="table" w:styleId="706">
     <w:name w:val="Grid Table 1 Light - Accent 1"/>
-    <w:basedOn w:val="831"/>
+    <w:basedOn w:val="849"/>
     <w:uiPriority w:val="99"/>
     <w:pPr>
       <w:spacing w:after="0" w:line="240" w:lineRule="auto"/>
@@ -5790,9 +6259,9 @@
       </w:rPr>
     </w:tblStylePr>
   </w:style>
-  <w:style w:type="table" w:styleId="689">
+  <w:style w:type="table" w:styleId="707">
     <w:name w:val="Grid Table 1 Light - Accent 2"/>
-    <w:basedOn w:val="831"/>
+    <w:basedOn w:val="849"/>
     <w:uiPriority w:val="99"/>
     <w:pPr>
       <w:spacing w:after="0" w:line="240" w:lineRule="auto"/>
@@ -5855,9 +6324,9 @@
       </w:rPr>
     </w:tblStylePr>
   </w:style>
-  <w:style w:type="table" w:styleId="690">
+  <w:style w:type="table" w:styleId="708">
     <w:name w:val="Grid Table 1 Light - Accent 3"/>
-    <w:basedOn w:val="831"/>
+    <w:basedOn w:val="849"/>
     <w:uiPriority w:val="99"/>
     <w:pPr>
       <w:spacing w:after="0" w:line="240" w:lineRule="auto"/>
@@ -5920,9 +6389,9 @@
       </w:rPr>
     </w:tblStylePr>
   </w:style>
-  <w:style w:type="table" w:styleId="691">
+  <w:style w:type="table" w:styleId="709">
     <w:name w:val="Grid Table 1 Light - Accent 4"/>
-    <w:basedOn w:val="831"/>
+    <w:basedOn w:val="849"/>
     <w:uiPriority w:val="99"/>
     <w:pPr>
       <w:spacing w:after="0" w:line="240" w:lineRule="auto"/>
@@ -5985,9 +6454,9 @@
       </w:rPr>
     </w:tblStylePr>
   </w:style>
-  <w:style w:type="table" w:styleId="692">
+  <w:style w:type="table" w:styleId="710">
     <w:name w:val="Grid Table 1 Light - Accent 5"/>
-    <w:basedOn w:val="831"/>
+    <w:basedOn w:val="849"/>
     <w:uiPriority w:val="99"/>
     <w:pPr>
       <w:spacing w:after="0" w:line="240" w:lineRule="auto"/>
@@ -6050,9 +6519,9 @@
       </w:rPr>
     </w:tblStylePr>
   </w:style>
-  <w:style w:type="table" w:styleId="693">
+  <w:style w:type="table" w:styleId="711">
     <w:name w:val="Grid Table 1 Light - Accent 6"/>
-    <w:basedOn w:val="831"/>
+    <w:basedOn w:val="849"/>
     <w:uiPriority w:val="99"/>
     <w:pPr>
       <w:spacing w:after="0" w:line="240" w:lineRule="auto"/>
@@ -6115,9 +6584,9 @@
       </w:rPr>
     </w:tblStylePr>
   </w:style>
-  <w:style w:type="table" w:styleId="694">
+  <w:style w:type="table" w:styleId="712">
     <w:name w:val="Grid Table 2"/>
-    <w:basedOn w:val="831"/>
+    <w:basedOn w:val="849"/>
     <w:uiPriority w:val="99"/>
     <w:pPr>
       <w:spacing w:after="0" w:line="240" w:lineRule="auto"/>
@@ -6195,9 +6664,9 @@
       </w:tcPr>
     </w:tblStylePr>
   </w:style>
-  <w:style w:type="table" w:styleId="695">
+  <w:style w:type="table" w:styleId="713">
     <w:name w:val="Grid Table 2 - Accent 1"/>
-    <w:basedOn w:val="831"/>
+    <w:basedOn w:val="849"/>
     <w:uiPriority w:val="99"/>
     <w:pPr>
       <w:spacing w:after="0" w:line="240" w:lineRule="auto"/>
@@ -6275,9 +6744,9 @@
       </w:tcPr>
     </w:tblStylePr>
   </w:style>
-  <w:style w:type="table" w:styleId="696">
+  <w:style w:type="table" w:styleId="714">
     <w:name w:val="Grid Table 2 - Accent 2"/>
-    <w:basedOn w:val="831"/>
+    <w:basedOn w:val="849"/>
     <w:uiPriority w:val="99"/>
     <w:pPr>
       <w:spacing w:after="0" w:line="240" w:lineRule="auto"/>
@@ -6355,9 +6824,9 @@
       </w:tcPr>
     </w:tblStylePr>
   </w:style>
-  <w:style w:type="table" w:styleId="697">
+  <w:style w:type="table" w:styleId="715">
     <w:name w:val="Grid Table 2 - Accent 3"/>
-    <w:basedOn w:val="831"/>
+    <w:basedOn w:val="849"/>
     <w:uiPriority w:val="99"/>
     <w:pPr>
       <w:spacing w:after="0" w:line="240" w:lineRule="auto"/>
@@ -6435,9 +6904,9 @@
       </w:tcPr>
     </w:tblStylePr>
   </w:style>
-  <w:style w:type="table" w:styleId="698">
+  <w:style w:type="table" w:styleId="716">
     <w:name w:val="Grid Table 2 - Accent 4"/>
-    <w:basedOn w:val="831"/>
+    <w:basedOn w:val="849"/>
     <w:uiPriority w:val="99"/>
     <w:pPr>
       <w:spacing w:after="0" w:line="240" w:lineRule="auto"/>
@@ -6515,9 +6984,9 @@
       </w:tcPr>
     </w:tblStylePr>
   </w:style>
-  <w:style w:type="table" w:styleId="699">
+  <w:style w:type="table" w:styleId="717">
     <w:name w:val="Grid Table 2 - Accent 5"/>
-    <w:basedOn w:val="831"/>
+    <w:basedOn w:val="849"/>
     <w:uiPriority w:val="99"/>
     <w:pPr>
       <w:spacing w:after="0" w:line="240" w:lineRule="auto"/>
@@ -6595,9 +7064,9 @@
       </w:tcPr>
     </w:tblStylePr>
   </w:style>
-  <w:style w:type="table" w:styleId="700">
+  <w:style w:type="table" w:styleId="718">
     <w:name w:val="Grid Table 2 - Accent 6"/>
-    <w:basedOn w:val="831"/>
+    <w:basedOn w:val="849"/>
     <w:uiPriority w:val="99"/>
     <w:pPr>
       <w:spacing w:after="0" w:line="240" w:lineRule="auto"/>
@@ -6675,9 +7144,9 @@
       </w:tcPr>
     </w:tblStylePr>
   </w:style>
-  <w:style w:type="table" w:styleId="701">
+  <w:style w:type="table" w:styleId="719">
     <w:name w:val="Grid Table 3"/>
-    <w:basedOn w:val="831"/>
+    <w:basedOn w:val="849"/>
     <w:uiPriority w:val="99"/>
     <w:pPr>
       <w:spacing w:after="0" w:line="240" w:lineRule="auto"/>
@@ -6776,9 +7245,9 @@
       </w:tcPr>
     </w:tblStylePr>
   </w:style>
-  <w:style w:type="table" w:styleId="702">
+  <w:style w:type="table" w:styleId="720">
     <w:name w:val="Grid Table 3 - Accent 1"/>
-    <w:basedOn w:val="831"/>
+    <w:basedOn w:val="849"/>
     <w:uiPriority w:val="99"/>
     <w:pPr>
       <w:spacing w:after="0" w:line="240" w:lineRule="auto"/>
@@ -6877,9 +7346,9 @@
       </w:tcPr>
     </w:tblStylePr>
   </w:style>
-  <w:style w:type="table" w:styleId="703">
+  <w:style w:type="table" w:styleId="721">
     <w:name w:val="Grid Table 3 - Accent 2"/>
-    <w:basedOn w:val="831"/>
+    <w:basedOn w:val="849"/>
     <w:uiPriority w:val="99"/>
     <w:pPr>
       <w:spacing w:after="0" w:line="240" w:lineRule="auto"/>
@@ -6978,9 +7447,9 @@
       </w:tcPr>
     </w:tblStylePr>
   </w:style>
-  <w:style w:type="table" w:styleId="704">
+  <w:style w:type="table" w:styleId="722">
     <w:name w:val="Grid Table 3 - Accent 3"/>
-    <w:basedOn w:val="831"/>
+    <w:basedOn w:val="849"/>
     <w:uiPriority w:val="99"/>
     <w:pPr>
       <w:spacing w:after="0" w:line="240" w:lineRule="auto"/>
@@ -7079,9 +7548,9 @@
       </w:tcPr>
     </w:tblStylePr>
   </w:style>
-  <w:style w:type="table" w:styleId="705">
+  <w:style w:type="table" w:styleId="723">
     <w:name w:val="Grid Table 3 - Accent 4"/>
-    <w:basedOn w:val="831"/>
+    <w:basedOn w:val="849"/>
     <w:uiPriority w:val="99"/>
     <w:pPr>
       <w:spacing w:after="0" w:line="240" w:lineRule="auto"/>
@@ -7180,9 +7649,9 @@
       </w:tcPr>
     </w:tblStylePr>
   </w:style>
-  <w:style w:type="table" w:styleId="706">
+  <w:style w:type="table" w:styleId="724">
     <w:name w:val="Grid Table 3 - Accent 5"/>
-    <w:basedOn w:val="831"/>
+    <w:basedOn w:val="849"/>
     <w:uiPriority w:val="99"/>
     <w:pPr>
       <w:spacing w:after="0" w:line="240" w:lineRule="auto"/>
@@ -7281,9 +7750,9 @@
       </w:tcPr>
     </w:tblStylePr>
   </w:style>
-  <w:style w:type="table" w:styleId="707">
+  <w:style w:type="table" w:styleId="725">
     <w:name w:val="Grid Table 3 - Accent 6"/>
-    <w:basedOn w:val="831"/>
+    <w:basedOn w:val="849"/>
     <w:uiPriority w:val="99"/>
     <w:pPr>
       <w:spacing w:after="0" w:line="240" w:lineRule="auto"/>
@@ -7382,9 +7851,9 @@
       </w:tcPr>
     </w:tblStylePr>
   </w:style>
-  <w:style w:type="table" w:styleId="708">
+  <w:style w:type="table" w:styleId="726">
     <w:name w:val="Grid Table 4"/>
-    <w:basedOn w:val="831"/>
+    <w:basedOn w:val="849"/>
     <w:uiPriority w:val="59"/>
     <w:pPr>
       <w:spacing w:after="0" w:line="240" w:lineRule="auto"/>
@@ -7463,9 +7932,9 @@
       </w:tcPr>
     </w:tblStylePr>
   </w:style>
-  <w:style w:type="table" w:styleId="709">
+  <w:style w:type="table" w:styleId="727">
     <w:name w:val="Grid Table 4 - Accent 1"/>
-    <w:basedOn w:val="831"/>
+    <w:basedOn w:val="849"/>
     <w:uiPriority w:val="59"/>
     <w:pPr>
       <w:spacing w:after="0" w:line="240" w:lineRule="auto"/>
@@ -7544,9 +8013,9 @@
       </w:tcPr>
     </w:tblStylePr>
   </w:style>
-  <w:style w:type="table" w:styleId="710">
+  <w:style w:type="table" w:styleId="728">
     <w:name w:val="Grid Table 4 - Accent 2"/>
-    <w:basedOn w:val="831"/>
+    <w:basedOn w:val="849"/>
     <w:uiPriority w:val="59"/>
     <w:pPr>
       <w:spacing w:after="0" w:line="240" w:lineRule="auto"/>
@@ -7625,9 +8094,9 @@
       </w:tcPr>
     </w:tblStylePr>
   </w:style>
-  <w:style w:type="table" w:styleId="711">
+  <w:style w:type="table" w:styleId="729">
     <w:name w:val="Grid Table 4 - Accent 3"/>
-    <w:basedOn w:val="831"/>
+    <w:basedOn w:val="849"/>
     <w:uiPriority w:val="59"/>
     <w:pPr>
       <w:spacing w:after="0" w:line="240" w:lineRule="auto"/>
@@ -7706,9 +8175,9 @@
       </w:tcPr>
     </w:tblStylePr>
   </w:style>
-  <w:style w:type="table" w:styleId="712">
+  <w:style w:type="table" w:styleId="730">
     <w:name w:val="Grid Table 4 - Accent 4"/>
-    <w:basedOn w:val="831"/>
+    <w:basedOn w:val="849"/>
     <w:uiPriority w:val="59"/>
     <w:pPr>
       <w:spacing w:after="0" w:line="240" w:lineRule="auto"/>
@@ -7787,9 +8256,9 @@
       </w:tcPr>
     </w:tblStylePr>
   </w:style>
-  <w:style w:type="table" w:styleId="713">
+  <w:style w:type="table" w:styleId="731">
     <w:name w:val="Grid Table 4 - Accent 5"/>
-    <w:basedOn w:val="831"/>
+    <w:basedOn w:val="849"/>
     <w:uiPriority w:val="59"/>
     <w:pPr>
       <w:spacing w:after="0" w:line="240" w:lineRule="auto"/>
@@ -7868,9 +8337,9 @@
       </w:tcPr>
     </w:tblStylePr>
   </w:style>
-  <w:style w:type="table" w:styleId="714">
+  <w:style w:type="table" w:styleId="732">
     <w:name w:val="Grid Table 4 - Accent 6"/>
-    <w:basedOn w:val="831"/>
+    <w:basedOn w:val="849"/>
     <w:uiPriority w:val="59"/>
     <w:pPr>
       <w:spacing w:after="0" w:line="240" w:lineRule="auto"/>
@@ -7949,9 +8418,9 @@
       </w:tcPr>
     </w:tblStylePr>
   </w:style>
-  <w:style w:type="table" w:styleId="715">
+  <w:style w:type="table" w:styleId="733">
     <w:name w:val="Grid Table 5 Dark"/>
-    <w:basedOn w:val="831"/>
+    <w:basedOn w:val="849"/>
     <w:uiPriority w:val="99"/>
     <w:pPr>
       <w:spacing w:after="0" w:line="240" w:lineRule="auto"/>
@@ -8028,9 +8497,9 @@
       </w:tcPr>
     </w:tblStylePr>
   </w:style>
-  <w:style w:type="table" w:styleId="716">
+  <w:style w:type="table" w:styleId="734">
     <w:name w:val="Grid Table 5 Dark- Accent 1"/>
-    <w:basedOn w:val="831"/>
+    <w:basedOn w:val="849"/>
     <w:uiPriority w:val="99"/>
     <w:pPr>
       <w:spacing w:after="0" w:line="240" w:lineRule="auto"/>
@@ -8107,9 +8576,9 @@
       </w:tcPr>
     </w:tblStylePr>
   </w:style>
-  <w:style w:type="table" w:styleId="717">
+  <w:style w:type="table" w:styleId="735">
     <w:name w:val="Grid Table 5 Dark - Accent 2"/>
-    <w:basedOn w:val="831"/>
+    <w:basedOn w:val="849"/>
     <w:uiPriority w:val="99"/>
     <w:pPr>
       <w:spacing w:after="0" w:line="240" w:lineRule="auto"/>
@@ -8186,9 +8655,9 @@
       </w:tcPr>
     </w:tblStylePr>
   </w:style>
-  <w:style w:type="table" w:styleId="718">
+  <w:style w:type="table" w:styleId="736">
     <w:name w:val="Grid Table 5 Dark - Accent 3"/>
-    <w:basedOn w:val="831"/>
+    <w:basedOn w:val="849"/>
     <w:uiPriority w:val="99"/>
     <w:pPr>
       <w:spacing w:after="0" w:line="240" w:lineRule="auto"/>
@@ -8265,9 +8734,9 @@
       </w:tcPr>
     </w:tblStylePr>
   </w:style>
-  <w:style w:type="table" w:styleId="719">
+  <w:style w:type="table" w:styleId="737">
     <w:name w:val="Grid Table 5 Dark- Accent 4"/>
-    <w:basedOn w:val="831"/>
+    <w:basedOn w:val="849"/>
     <w:uiPriority w:val="99"/>
     <w:pPr>
       <w:spacing w:after="0" w:line="240" w:lineRule="auto"/>
@@ -8344,9 +8813,9 @@
       </w:tcPr>
     </w:tblStylePr>
   </w:style>
-  <w:style w:type="table" w:styleId="720">
+  <w:style w:type="table" w:styleId="738">
     <w:name w:val="Grid Table 5 Dark - Accent 5"/>
-    <w:basedOn w:val="831"/>
+    <w:basedOn w:val="849"/>
     <w:uiPriority w:val="99"/>
     <w:pPr>
       <w:spacing w:after="0" w:line="240" w:lineRule="auto"/>
@@ -8423,9 +8892,9 @@
       </w:tcPr>
     </w:tblStylePr>
   </w:style>
-  <w:style w:type="table" w:styleId="721">
+  <w:style w:type="table" w:styleId="739">
     <w:name w:val="Grid Table 5 Dark - Accent 6"/>
-    <w:basedOn w:val="831"/>
+    <w:basedOn w:val="849"/>
     <w:uiPriority w:val="99"/>
     <w:pPr>
       <w:spacing w:after="0" w:line="240" w:lineRule="auto"/>
@@ -8502,9 +8971,9 @@
       </w:tcPr>
     </w:tblStylePr>
   </w:style>
-  <w:style w:type="table" w:styleId="722">
+  <w:style w:type="table" w:styleId="740">
     <w:name w:val="Grid Table 6 Colorful"/>
-    <w:basedOn w:val="831"/>
+    <w:basedOn w:val="849"/>
     <w:uiPriority w:val="99"/>
     <w:pPr>
       <w:spacing w:after="0" w:line="240" w:lineRule="auto"/>
@@ -8581,9 +9050,9 @@
       </w:rPr>
     </w:tblStylePr>
   </w:style>
-  <w:style w:type="table" w:styleId="723">
+  <w:style w:type="table" w:styleId="741">
     <w:name w:val="Grid Table 6 Colorful - Accent 1"/>
-    <w:basedOn w:val="831"/>
+    <w:basedOn w:val="849"/>
     <w:uiPriority w:val="99"/>
     <w:pPr>
       <w:spacing w:after="0" w:line="240" w:lineRule="auto"/>
@@ -8660,9 +9129,9 @@
       </w:rPr>
     </w:tblStylePr>
   </w:style>
-  <w:style w:type="table" w:styleId="724">
+  <w:style w:type="table" w:styleId="742">
     <w:name w:val="Grid Table 6 Colorful - Accent 2"/>
-    <w:basedOn w:val="831"/>
+    <w:basedOn w:val="849"/>
     <w:uiPriority w:val="99"/>
     <w:pPr>
       <w:spacing w:after="0" w:line="240" w:lineRule="auto"/>
@@ -8739,9 +9208,9 @@
       </w:rPr>
     </w:tblStylePr>
   </w:style>
-  <w:style w:type="table" w:styleId="725">
+  <w:style w:type="table" w:styleId="743">
     <w:name w:val="Grid Table 6 Colorful - Accent 3"/>
-    <w:basedOn w:val="831"/>
+    <w:basedOn w:val="849"/>
     <w:uiPriority w:val="99"/>
     <w:pPr>
       <w:spacing w:after="0" w:line="240" w:lineRule="auto"/>
@@ -8818,9 +9287,9 @@
       </w:rPr>
     </w:tblStylePr>
   </w:style>
-  <w:style w:type="table" w:styleId="726">
+  <w:style w:type="table" w:styleId="744">
     <w:name w:val="Grid Table 6 Colorful - Accent 4"/>
-    <w:basedOn w:val="831"/>
+    <w:basedOn w:val="849"/>
     <w:uiPriority w:val="99"/>
     <w:pPr>
       <w:spacing w:after="0" w:line="240" w:lineRule="auto"/>
@@ -8897,9 +9366,9 @@
       </w:rPr>
     </w:tblStylePr>
   </w:style>
-  <w:style w:type="table" w:styleId="727">
+  <w:style w:type="table" w:styleId="745">
     <w:name w:val="Grid Table 6 Colorful - Accent 5"/>
-    <w:basedOn w:val="831"/>
+    <w:basedOn w:val="849"/>
     <w:uiPriority w:val="99"/>
     <w:pPr>
       <w:spacing w:after="0" w:line="240" w:lineRule="auto"/>
@@ -8976,9 +9445,9 @@
       </w:rPr>
     </w:tblStylePr>
   </w:style>
-  <w:style w:type="table" w:styleId="728">
+  <w:style w:type="table" w:styleId="746">
     <w:name w:val="Grid Table 6 Colorful - Accent 6"/>
-    <w:basedOn w:val="831"/>
+    <w:basedOn w:val="849"/>
     <w:uiPriority w:val="99"/>
     <w:pPr>
       <w:spacing w:after="0" w:line="240" w:lineRule="auto"/>
@@ -9055,9 +9524,9 @@
       </w:rPr>
     </w:tblStylePr>
   </w:style>
-  <w:style w:type="table" w:styleId="729">
+  <w:style w:type="table" w:styleId="747">
     <w:name w:val="Grid Table 7 Colorful"/>
-    <w:basedOn w:val="831"/>
+    <w:basedOn w:val="849"/>
     <w:uiPriority w:val="99"/>
     <w:pPr>
       <w:spacing w:after="0" w:line="240" w:lineRule="auto"/>
@@ -9167,9 +9636,9 @@
       </w:tcPr>
     </w:tblStylePr>
   </w:style>
-  <w:style w:type="table" w:styleId="730">
+  <w:style w:type="table" w:styleId="748">
     <w:name w:val="Grid Table 7 Colorful - Accent 1"/>
-    <w:basedOn w:val="831"/>
+    <w:basedOn w:val="849"/>
     <w:uiPriority w:val="99"/>
     <w:pPr>
       <w:spacing w:after="0" w:line="240" w:lineRule="auto"/>
@@ -9279,9 +9748,9 @@
       </w:tcPr>
     </w:tblStylePr>
   </w:style>
-  <w:style w:type="table" w:styleId="731">
+  <w:style w:type="table" w:styleId="749">
     <w:name w:val="Grid Table 7 Colorful - Accent 2"/>
-    <w:basedOn w:val="831"/>
+    <w:basedOn w:val="849"/>
     <w:uiPriority w:val="99"/>
     <w:pPr>
       <w:spacing w:after="0" w:line="240" w:lineRule="auto"/>
@@ -9391,9 +9860,9 @@
       </w:tcPr>
     </w:tblStylePr>
   </w:style>
-  <w:style w:type="table" w:styleId="732">
+  <w:style w:type="table" w:styleId="750">
     <w:name w:val="Grid Table 7 Colorful - Accent 3"/>
-    <w:basedOn w:val="831"/>
+    <w:basedOn w:val="849"/>
     <w:uiPriority w:val="99"/>
     <w:pPr>
       <w:spacing w:after="0" w:line="240" w:lineRule="auto"/>
@@ -9503,9 +9972,9 @@
       </w:tcPr>
     </w:tblStylePr>
   </w:style>
-  <w:style w:type="table" w:styleId="733">
+  <w:style w:type="table" w:styleId="751">
     <w:name w:val="Grid Table 7 Colorful - Accent 4"/>
-    <w:basedOn w:val="831"/>
+    <w:basedOn w:val="849"/>
     <w:uiPriority w:val="99"/>
     <w:pPr>
       <w:spacing w:after="0" w:line="240" w:lineRule="auto"/>
@@ -9615,9 +10084,9 @@
       </w:tcPr>
     </w:tblStylePr>
   </w:style>
-  <w:style w:type="table" w:styleId="734">
+  <w:style w:type="table" w:styleId="752">
     <w:name w:val="Grid Table 7 Colorful - Accent 5"/>
-    <w:basedOn w:val="831"/>
+    <w:basedOn w:val="849"/>
     <w:uiPriority w:val="99"/>
     <w:pPr>
       <w:spacing w:after="0" w:line="240" w:lineRule="auto"/>
@@ -9727,9 +10196,9 @@
       </w:tcPr>
     </w:tblStylePr>
   </w:style>
-  <w:style w:type="table" w:styleId="735">
+  <w:style w:type="table" w:styleId="753">
     <w:name w:val="Grid Table 7 Colorful - Accent 6"/>
-    <w:basedOn w:val="831"/>
+    <w:basedOn w:val="849"/>
     <w:uiPriority w:val="99"/>
     <w:pPr>
       <w:spacing w:after="0" w:line="240" w:lineRule="auto"/>
@@ -9839,9 +10308,9 @@
       </w:tcPr>
     </w:tblStylePr>
   </w:style>
-  <w:style w:type="table" w:styleId="736">
+  <w:style w:type="table" w:styleId="754">
     <w:name w:val="List Table 1 Light"/>
-    <w:basedOn w:val="831"/>
+    <w:basedOn w:val="849"/>
     <w:uiPriority w:val="99"/>
     <w:pPr>
       <w:spacing w:after="0" w:line="240" w:lineRule="auto"/>
@@ -9902,9 +10371,9 @@
       </w:tcPr>
     </w:tblStylePr>
   </w:style>
-  <w:style w:type="table" w:styleId="737">
+  <w:style w:type="table" w:styleId="755">
     <w:name w:val="List Table 1 Light - Accent 1"/>
-    <w:basedOn w:val="831"/>
+    <w:basedOn w:val="849"/>
     <w:uiPriority w:val="99"/>
     <w:pPr>
       <w:spacing w:after="0" w:line="240" w:lineRule="auto"/>
@@ -9965,9 +10434,9 @@
       </w:tcPr>
     </w:tblStylePr>
   </w:style>
-  <w:style w:type="table" w:styleId="738">
+  <w:style w:type="table" w:styleId="756">
     <w:name w:val="List Table 1 Light - Accent 2"/>
-    <w:basedOn w:val="831"/>
+    <w:basedOn w:val="849"/>
     <w:uiPriority w:val="99"/>
     <w:pPr>
       <w:spacing w:after="0" w:line="240" w:lineRule="auto"/>
@@ -10028,9 +10497,9 @@
       </w:tcPr>
     </w:tblStylePr>
   </w:style>
-  <w:style w:type="table" w:styleId="739">
+  <w:style w:type="table" w:styleId="757">
     <w:name w:val="List Table 1 Light - Accent 3"/>
-    <w:basedOn w:val="831"/>
+    <w:basedOn w:val="849"/>
     <w:uiPriority w:val="99"/>
     <w:pPr>
       <w:spacing w:after="0" w:line="240" w:lineRule="auto"/>
@@ -10091,9 +10560,9 @@
       </w:tcPr>
     </w:tblStylePr>
   </w:style>
-  <w:style w:type="table" w:styleId="740">
+  <w:style w:type="table" w:styleId="758">
     <w:name w:val="List Table 1 Light - Accent 4"/>
-    <w:basedOn w:val="831"/>
+    <w:basedOn w:val="849"/>
     <w:uiPriority w:val="99"/>
     <w:pPr>
       <w:spacing w:after="0" w:line="240" w:lineRule="auto"/>
@@ -10154,9 +10623,9 @@
       </w:tcPr>
     </w:tblStylePr>
   </w:style>
-  <w:style w:type="table" w:styleId="741">
+  <w:style w:type="table" w:styleId="759">
     <w:name w:val="List Table 1 Light - Accent 5"/>
-    <w:basedOn w:val="831"/>
+    <w:basedOn w:val="849"/>
     <w:uiPriority w:val="99"/>
     <w:pPr>
       <w:spacing w:after="0" w:line="240" w:lineRule="auto"/>
@@ -10217,9 +10686,9 @@
       </w:tcPr>
     </w:tblStylePr>
   </w:style>
-  <w:style w:type="table" w:styleId="742">
+  <w:style w:type="table" w:styleId="760">
     <w:name w:val="List Table 1 Light - Accent 6"/>
-    <w:basedOn w:val="831"/>
+    <w:basedOn w:val="849"/>
     <w:uiPriority w:val="99"/>
     <w:pPr>
       <w:spacing w:after="0" w:line="240" w:lineRule="auto"/>
@@ -10280,9 +10749,9 @@
       </w:tcPr>
     </w:tblStylePr>
   </w:style>
-  <w:style w:type="table" w:styleId="743">
+  <w:style w:type="table" w:styleId="761">
     <w:name w:val="List Table 2"/>
-    <w:basedOn w:val="831"/>
+    <w:basedOn w:val="849"/>
     <w:uiPriority w:val="99"/>
     <w:pPr>
       <w:spacing w:after="0" w:line="240" w:lineRule="auto"/>
@@ -10366,9 +10835,9 @@
       </w:tcPr>
     </w:tblStylePr>
   </w:style>
-  <w:style w:type="table" w:styleId="744">
+  <w:style w:type="table" w:styleId="762">
     <w:name w:val="List Table 2 - Accent 1"/>
-    <w:basedOn w:val="831"/>
+    <w:basedOn w:val="849"/>
     <w:uiPriority w:val="99"/>
     <w:pPr>
       <w:spacing w:after="0" w:line="240" w:lineRule="auto"/>
@@ -10452,9 +10921,9 @@
       </w:tcPr>
     </w:tblStylePr>
   </w:style>
-  <w:style w:type="table" w:styleId="745">
+  <w:style w:type="table" w:styleId="763">
     <w:name w:val="List Table 2 - Accent 2"/>
-    <w:basedOn w:val="831"/>
+    <w:basedOn w:val="849"/>
     <w:uiPriority w:val="99"/>
     <w:pPr>
       <w:spacing w:after="0" w:line="240" w:lineRule="auto"/>
@@ -10538,9 +11007,9 @@
       </w:tcPr>
     </w:tblStylePr>
   </w:style>
-  <w:style w:type="table" w:styleId="746">
+  <w:style w:type="table" w:styleId="764">
     <w:name w:val="List Table 2 - Accent 3"/>
-    <w:basedOn w:val="831"/>
+    <w:basedOn w:val="849"/>
     <w:uiPriority w:val="99"/>
     <w:pPr>
       <w:spacing w:after="0" w:line="240" w:lineRule="auto"/>
@@ -10624,9 +11093,9 @@
       </w:tcPr>
     </w:tblStylePr>
   </w:style>
-  <w:style w:type="table" w:styleId="747">
+  <w:style w:type="table" w:styleId="765">
     <w:name w:val="List Table 2 - Accent 4"/>
-    <w:basedOn w:val="831"/>
+    <w:basedOn w:val="849"/>
     <w:uiPriority w:val="99"/>
     <w:pPr>
       <w:spacing w:after="0" w:line="240" w:lineRule="auto"/>
@@ -10710,9 +11179,9 @@
       </w:tcPr>
     </w:tblStylePr>
   </w:style>
-  <w:style w:type="table" w:styleId="748">
+  <w:style w:type="table" w:styleId="766">
     <w:name w:val="List Table 2 - Accent 5"/>
-    <w:basedOn w:val="831"/>
+    <w:basedOn w:val="849"/>
     <w:uiPriority w:val="99"/>
     <w:pPr>
       <w:spacing w:after="0" w:line="240" w:lineRule="auto"/>
@@ -10796,9 +11265,9 @@
       </w:tcPr>
     </w:tblStylePr>
   </w:style>
-  <w:style w:type="table" w:styleId="749">
+  <w:style w:type="table" w:styleId="767">
     <w:name w:val="List Table 2 - Accent 6"/>
-    <w:basedOn w:val="831"/>
+    <w:basedOn w:val="849"/>
     <w:uiPriority w:val="99"/>
     <w:pPr>
       <w:spacing w:after="0" w:line="240" w:lineRule="auto"/>
@@ -10882,9 +11351,9 @@
       </w:tcPr>
     </w:tblStylePr>
   </w:style>
-  <w:style w:type="table" w:styleId="750">
+  <w:style w:type="table" w:styleId="768">
     <w:name w:val="List Table 3"/>
-    <w:basedOn w:val="831"/>
+    <w:basedOn w:val="849"/>
     <w:uiPriority w:val="99"/>
     <w:pPr>
       <w:spacing w:after="0" w:line="240" w:lineRule="auto"/>
@@ -10956,9 +11425,9 @@
       </w:rPr>
     </w:tblStylePr>
   </w:style>
-  <w:style w:type="table" w:styleId="751">
+  <w:style w:type="table" w:styleId="769">
     <w:name w:val="List Table 3 - Accent 1"/>
-    <w:basedOn w:val="831"/>
+    <w:basedOn w:val="849"/>
     <w:uiPriority w:val="99"/>
     <w:pPr>
       <w:spacing w:after="0" w:line="240" w:lineRule="auto"/>
@@ -11030,9 +11499,9 @@
       </w:rPr>
     </w:tblStylePr>
   </w:style>
-  <w:style w:type="table" w:styleId="752">
+  <w:style w:type="table" w:styleId="770">
     <w:name w:val="List Table 3 - Accent 2"/>
-    <w:basedOn w:val="831"/>
+    <w:basedOn w:val="849"/>
     <w:uiPriority w:val="99"/>
     <w:pPr>
       <w:spacing w:after="0" w:line="240" w:lineRule="auto"/>
@@ -11104,9 +11573,9 @@
       </w:rPr>
     </w:tblStylePr>
   </w:style>
-  <w:style w:type="table" w:styleId="753">
+  <w:style w:type="table" w:styleId="771">
     <w:name w:val="List Table 3 - Accent 3"/>
-    <w:basedOn w:val="831"/>
+    <w:basedOn w:val="849"/>
     <w:uiPriority w:val="99"/>
     <w:pPr>
       <w:spacing w:after="0" w:line="240" w:lineRule="auto"/>
@@ -11178,9 +11647,9 @@
       </w:rPr>
     </w:tblStylePr>
   </w:style>
-  <w:style w:type="table" w:styleId="754">
+  <w:style w:type="table" w:styleId="772">
     <w:name w:val="List Table 3 - Accent 4"/>
-    <w:basedOn w:val="831"/>
+    <w:basedOn w:val="849"/>
     <w:uiPriority w:val="99"/>
     <w:pPr>
       <w:spacing w:after="0" w:line="240" w:lineRule="auto"/>
@@ -11252,9 +11721,9 @@
       </w:rPr>
     </w:tblStylePr>
   </w:style>
-  <w:style w:type="table" w:styleId="755">
+  <w:style w:type="table" w:styleId="773">
     <w:name w:val="List Table 3 - Accent 5"/>
-    <w:basedOn w:val="831"/>
+    <w:basedOn w:val="849"/>
     <w:uiPriority w:val="99"/>
     <w:pPr>
       <w:spacing w:after="0" w:line="240" w:lineRule="auto"/>
@@ -11326,9 +11795,9 @@
       </w:rPr>
     </w:tblStylePr>
   </w:style>
-  <w:style w:type="table" w:styleId="756">
+  <w:style w:type="table" w:styleId="774">
     <w:name w:val="List Table 3 - Accent 6"/>
-    <w:basedOn w:val="831"/>
+    <w:basedOn w:val="849"/>
     <w:uiPriority w:val="99"/>
     <w:pPr>
       <w:spacing w:after="0" w:line="240" w:lineRule="auto"/>
@@ -11400,9 +11869,9 @@
       </w:rPr>
     </w:tblStylePr>
   </w:style>
-  <w:style w:type="table" w:styleId="757">
+  <w:style w:type="table" w:styleId="775">
     <w:name w:val="List Table 4"/>
-    <w:basedOn w:val="831"/>
+    <w:basedOn w:val="849"/>
     <w:uiPriority w:val="99"/>
     <w:pPr>
       <w:spacing w:after="0" w:line="240" w:lineRule="auto"/>
@@ -11469,9 +11938,9 @@
       </w:rPr>
     </w:tblStylePr>
   </w:style>
-  <w:style w:type="table" w:styleId="758">
+  <w:style w:type="table" w:styleId="776">
     <w:name w:val="List Table 4 - Accent 1"/>
-    <w:basedOn w:val="831"/>
+    <w:basedOn w:val="849"/>
     <w:uiPriority w:val="99"/>
     <w:pPr>
       <w:spacing w:after="0" w:line="240" w:lineRule="auto"/>
@@ -11538,9 +12007,9 @@
       </w:rPr>
     </w:tblStylePr>
   </w:style>
-  <w:style w:type="table" w:styleId="759">
+  <w:style w:type="table" w:styleId="777">
     <w:name w:val="List Table 4 - Accent 2"/>
-    <w:basedOn w:val="831"/>
+    <w:basedOn w:val="849"/>
     <w:uiPriority w:val="99"/>
     <w:pPr>
       <w:spacing w:after="0" w:line="240" w:lineRule="auto"/>
@@ -11607,9 +12076,9 @@
       </w:rPr>
     </w:tblStylePr>
   </w:style>
-  <w:style w:type="table" w:styleId="760">
+  <w:style w:type="table" w:styleId="778">
     <w:name w:val="List Table 4 - Accent 3"/>
-    <w:basedOn w:val="831"/>
+    <w:basedOn w:val="849"/>
     <w:uiPriority w:val="99"/>
     <w:pPr>
       <w:spacing w:after="0" w:line="240" w:lineRule="auto"/>
@@ -11676,9 +12145,9 @@
       </w:rPr>
     </w:tblStylePr>
   </w:style>
-  <w:style w:type="table" w:styleId="761">
+  <w:style w:type="table" w:styleId="779">
     <w:name w:val="List Table 4 - Accent 4"/>
-    <w:basedOn w:val="831"/>
+    <w:basedOn w:val="849"/>
     <w:uiPriority w:val="99"/>
     <w:pPr>
       <w:spacing w:after="0" w:line="240" w:lineRule="auto"/>
@@ -11745,9 +12214,9 @@
       </w:rPr>
     </w:tblStylePr>
   </w:style>
-  <w:style w:type="table" w:styleId="762">
+  <w:style w:type="table" w:styleId="780">
     <w:name w:val="List Table 4 - Accent 5"/>
-    <w:basedOn w:val="831"/>
+    <w:basedOn w:val="849"/>
     <w:uiPriority w:val="99"/>
     <w:pPr>
       <w:spacing w:after="0" w:line="240" w:lineRule="auto"/>
@@ -11814,9 +12283,9 @@
       </w:rPr>
     </w:tblStylePr>
   </w:style>
-  <w:style w:type="table" w:styleId="763">
+  <w:style w:type="table" w:styleId="781">
     <w:name w:val="List Table 4 - Accent 6"/>
-    <w:basedOn w:val="831"/>
+    <w:basedOn w:val="849"/>
     <w:uiPriority w:val="99"/>
     <w:pPr>
       <w:spacing w:after="0" w:line="240" w:lineRule="auto"/>
@@ -11883,9 +12352,9 @@
       </w:rPr>
     </w:tblStylePr>
   </w:style>
-  <w:style w:type="table" w:styleId="764">
+  <w:style w:type="table" w:styleId="782">
     <w:name w:val="List Table 5 Dark"/>
-    <w:basedOn w:val="831"/>
+    <w:basedOn w:val="849"/>
     <w:uiPriority w:val="99"/>
     <w:pPr>
       <w:spacing w:after="0" w:line="240" w:lineRule="auto"/>
@@ -11990,9 +12459,9 @@
       </w:rPr>
     </w:tblStylePr>
   </w:style>
-  <w:style w:type="table" w:styleId="765">
+  <w:style w:type="table" w:styleId="783">
     <w:name w:val="List Table 5 Dark - Accent 1"/>
-    <w:basedOn w:val="831"/>
+    <w:basedOn w:val="849"/>
     <w:uiPriority w:val="99"/>
     <w:pPr>
       <w:spacing w:after="0" w:line="240" w:lineRule="auto"/>
@@ -12097,9 +12566,9 @@
       </w:rPr>
     </w:tblStylePr>
   </w:style>
-  <w:style w:type="table" w:styleId="766">
+  <w:style w:type="table" w:styleId="784">
     <w:name w:val="List Table 5 Dark - Accent 2"/>
-    <w:basedOn w:val="831"/>
+    <w:basedOn w:val="849"/>
     <w:uiPriority w:val="99"/>
     <w:pPr>
       <w:spacing w:after="0" w:line="240" w:lineRule="auto"/>
@@ -12204,9 +12673,9 @@
       </w:rPr>
     </w:tblStylePr>
   </w:style>
-  <w:style w:type="table" w:styleId="767">
+  <w:style w:type="table" w:styleId="785">
     <w:name w:val="List Table 5 Dark - Accent 3"/>
-    <w:basedOn w:val="831"/>
+    <w:basedOn w:val="849"/>
     <w:uiPriority w:val="99"/>
     <w:pPr>
       <w:spacing w:after="0" w:line="240" w:lineRule="auto"/>
@@ -12311,9 +12780,9 @@
       </w:rPr>
     </w:tblStylePr>
   </w:style>
-  <w:style w:type="table" w:styleId="768">
+  <w:style w:type="table" w:styleId="786">
     <w:name w:val="List Table 5 Dark - Accent 4"/>
-    <w:basedOn w:val="831"/>
+    <w:basedOn w:val="849"/>
     <w:uiPriority w:val="99"/>
     <w:pPr>
       <w:spacing w:after="0" w:line="240" w:lineRule="auto"/>
@@ -12418,9 +12887,9 @@
       </w:rPr>
     </w:tblStylePr>
   </w:style>
-  <w:style w:type="table" w:styleId="769">
+  <w:style w:type="table" w:styleId="787">
     <w:name w:val="List Table 5 Dark - Accent 5"/>
-    <w:basedOn w:val="831"/>
+    <w:basedOn w:val="849"/>
     <w:uiPriority w:val="99"/>
     <w:pPr>
       <w:spacing w:after="0" w:line="240" w:lineRule="auto"/>
@@ -12525,9 +12994,9 @@
       </w:rPr>
     </w:tblStylePr>
   </w:style>
-  <w:style w:type="table" w:styleId="770">
+  <w:style w:type="table" w:styleId="788">
     <w:name w:val="List Table 5 Dark - Accent 6"/>
-    <w:basedOn w:val="831"/>
+    <w:basedOn w:val="849"/>
     <w:uiPriority w:val="99"/>
     <w:pPr>
       <w:spacing w:after="0" w:line="240" w:lineRule="auto"/>
@@ -12632,9 +13101,9 @@
       </w:rPr>
     </w:tblStylePr>
   </w:style>
-  <w:style w:type="table" w:styleId="771">
+  <w:style w:type="table" w:styleId="789">
     <w:name w:val="List Table 6 Colorful"/>
-    <w:basedOn w:val="831"/>
+    <w:basedOn w:val="849"/>
     <w:uiPriority w:val="99"/>
     <w:pPr>
       <w:spacing w:after="0" w:line="240" w:lineRule="auto"/>
@@ -12705,9 +13174,9 @@
       </w:tcPr>
     </w:tblStylePr>
   </w:style>
-  <w:style w:type="table" w:styleId="772">
+  <w:style w:type="table" w:styleId="790">
     <w:name w:val="List Table 6 Colorful - Accent 1"/>
-    <w:basedOn w:val="831"/>
+    <w:basedOn w:val="849"/>
     <w:uiPriority w:val="99"/>
     <w:pPr>
       <w:spacing w:after="0" w:line="240" w:lineRule="auto"/>
@@ -12778,9 +13247,9 @@
       </w:tcPr>
     </w:tblStylePr>
   </w:style>
-  <w:style w:type="table" w:styleId="773">
+  <w:style w:type="table" w:styleId="791">
     <w:name w:val="List Table 6 Colorful - Accent 2"/>
-    <w:basedOn w:val="831"/>
+    <w:basedOn w:val="849"/>
     <w:uiPriority w:val="99"/>
     <w:pPr>
       <w:spacing w:after="0" w:line="240" w:lineRule="auto"/>
@@ -12851,9 +13320,9 @@
       </w:tcPr>
     </w:tblStylePr>
   </w:style>
-  <w:style w:type="table" w:styleId="774">
+  <w:style w:type="table" w:styleId="792">
     <w:name w:val="List Table 6 Colorful - Accent 3"/>
-    <w:basedOn w:val="831"/>
+    <w:basedOn w:val="849"/>
     <w:uiPriority w:val="99"/>
     <w:pPr>
       <w:spacing w:after="0" w:line="240" w:lineRule="auto"/>
@@ -12924,9 +13393,9 @@
       </w:tcPr>
     </w:tblStylePr>
   </w:style>
-  <w:style w:type="table" w:styleId="775">
+  <w:style w:type="table" w:styleId="793">
     <w:name w:val="List Table 6 Colorful - Accent 4"/>
-    <w:basedOn w:val="831"/>
+    <w:basedOn w:val="849"/>
     <w:uiPriority w:val="99"/>
     <w:pPr>
       <w:spacing w:after="0" w:line="240" w:lineRule="auto"/>
@@ -12997,9 +13466,9 @@
       </w:tcPr>
     </w:tblStylePr>
   </w:style>
-  <w:style w:type="table" w:styleId="776">
+  <w:style w:type="table" w:styleId="794">
     <w:name w:val="List Table 6 Colorful - Accent 5"/>
-    <w:basedOn w:val="831"/>
+    <w:basedOn w:val="849"/>
     <w:uiPriority w:val="99"/>
     <w:pPr>
       <w:spacing w:after="0" w:line="240" w:lineRule="auto"/>
@@ -13070,9 +13539,9 @@
       </w:tcPr>
     </w:tblStylePr>
   </w:style>
-  <w:style w:type="table" w:styleId="777">
+  <w:style w:type="table" w:styleId="795">
     <w:name w:val="List Table 6 Colorful - Accent 6"/>
-    <w:basedOn w:val="831"/>
+    <w:basedOn w:val="849"/>
     <w:uiPriority w:val="99"/>
     <w:pPr>
       <w:spacing w:after="0" w:line="240" w:lineRule="auto"/>
@@ -13143,9 +13612,9 @@
       </w:tcPr>
     </w:tblStylePr>
   </w:style>
-  <w:style w:type="table" w:styleId="778">
+  <w:style w:type="table" w:styleId="796">
     <w:name w:val="List Table 7 Colorful"/>
-    <w:basedOn w:val="831"/>
+    <w:basedOn w:val="849"/>
     <w:uiPriority w:val="99"/>
     <w:pPr>
       <w:spacing w:after="0" w:line="240" w:lineRule="auto"/>
@@ -13259,9 +13728,9 @@
       </w:rPr>
     </w:tblStylePr>
   </w:style>
-  <w:style w:type="table" w:styleId="779">
+  <w:style w:type="table" w:styleId="797">
     <w:name w:val="List Table 7 Colorful - Accent 1"/>
-    <w:basedOn w:val="831"/>
+    <w:basedOn w:val="849"/>
     <w:uiPriority w:val="99"/>
     <w:pPr>
       <w:spacing w:after="0" w:line="240" w:lineRule="auto"/>
@@ -13375,9 +13844,9 @@
       </w:rPr>
     </w:tblStylePr>
   </w:style>
-  <w:style w:type="table" w:styleId="780">
+  <w:style w:type="table" w:styleId="798">
     <w:name w:val="List Table 7 Colorful - Accent 2"/>
-    <w:basedOn w:val="831"/>
+    <w:basedOn w:val="849"/>
     <w:uiPriority w:val="99"/>
     <w:pPr>
       <w:spacing w:after="0" w:line="240" w:lineRule="auto"/>
@@ -13491,9 +13960,9 @@
       </w:rPr>
     </w:tblStylePr>
   </w:style>
-  <w:style w:type="table" w:styleId="781">
+  <w:style w:type="table" w:styleId="799">
     <w:name w:val="List Table 7 Colorful - Accent 3"/>
-    <w:basedOn w:val="831"/>
+    <w:basedOn w:val="849"/>
     <w:uiPriority w:val="99"/>
     <w:pPr>
       <w:spacing w:after="0" w:line="240" w:lineRule="auto"/>
@@ -13607,9 +14076,9 @@
       </w:rPr>
     </w:tblStylePr>
   </w:style>
-  <w:style w:type="table" w:styleId="782">
+  <w:style w:type="table" w:styleId="800">
     <w:name w:val="List Table 7 Colorful - Accent 4"/>
-    <w:basedOn w:val="831"/>
+    <w:basedOn w:val="849"/>
     <w:uiPriority w:val="99"/>
     <w:pPr>
       <w:spacing w:after="0" w:line="240" w:lineRule="auto"/>
@@ -13723,9 +14192,9 @@
       </w:rPr>
     </w:tblStylePr>
   </w:style>
-  <w:style w:type="table" w:styleId="783">
+  <w:style w:type="table" w:styleId="801">
     <w:name w:val="List Table 7 Colorful - Accent 5"/>
-    <w:basedOn w:val="831"/>
+    <w:basedOn w:val="849"/>
     <w:uiPriority w:val="99"/>
     <w:pPr>
       <w:spacing w:after="0" w:line="240" w:lineRule="auto"/>
@@ -13839,9 +14308,9 @@
       </w:rPr>
     </w:tblStylePr>
   </w:style>
-  <w:style w:type="table" w:styleId="784">
+  <w:style w:type="table" w:styleId="802">
     <w:name w:val="List Table 7 Colorful - Accent 6"/>
-    <w:basedOn w:val="831"/>
+    <w:basedOn w:val="849"/>
     <w:uiPriority w:val="99"/>
     <w:pPr>
       <w:spacing w:after="0" w:line="240" w:lineRule="auto"/>
@@ -13955,9 +14424,9 @@
       </w:rPr>
     </w:tblStylePr>
   </w:style>
-  <w:style w:type="table" w:styleId="785">
+  <w:style w:type="table" w:styleId="803">
     <w:name w:val="Lined - Accent"/>
-    <w:basedOn w:val="831"/>
+    <w:basedOn w:val="849"/>
     <w:uiPriority w:val="99"/>
     <w:pPr>
       <w:spacing w:after="0" w:line="240" w:lineRule="auto"/>
@@ -14045,9 +14514,9 @@
       </w:tcPr>
     </w:tblStylePr>
   </w:style>
-  <w:style w:type="table" w:styleId="786">
+  <w:style w:type="table" w:styleId="804">
     <w:name w:val="Lined - Accent 1"/>
-    <w:basedOn w:val="831"/>
+    <w:basedOn w:val="849"/>
     <w:uiPriority w:val="99"/>
     <w:pPr>
       <w:spacing w:after="0" w:line="240" w:lineRule="auto"/>
@@ -14135,9 +14604,9 @@
       </w:tcPr>
     </w:tblStylePr>
   </w:style>
-  <w:style w:type="table" w:styleId="787">
+  <w:style w:type="table" w:styleId="805">
     <w:name w:val="Lined - Accent 2"/>
-    <w:basedOn w:val="831"/>
+    <w:basedOn w:val="849"/>
     <w:uiPriority w:val="99"/>
     <w:pPr>
       <w:spacing w:after="0" w:line="240" w:lineRule="auto"/>
@@ -14225,9 +14694,9 @@
       </w:tcPr>
     </w:tblStylePr>
   </w:style>
-  <w:style w:type="table" w:styleId="788">
+  <w:style w:type="table" w:styleId="806">
     <w:name w:val="Lined - Accent 3"/>
-    <w:basedOn w:val="831"/>
+    <w:basedOn w:val="849"/>
     <w:uiPriority w:val="99"/>
     <w:pPr>
       <w:spacing w:after="0" w:line="240" w:lineRule="auto"/>
@@ -14315,9 +14784,9 @@
       </w:tcPr>
     </w:tblStylePr>
   </w:style>
-  <w:style w:type="table" w:styleId="789">
+  <w:style w:type="table" w:styleId="807">
     <w:name w:val="Lined - Accent 4"/>
-    <w:basedOn w:val="831"/>
+    <w:basedOn w:val="849"/>
     <w:uiPriority w:val="99"/>
     <w:pPr>
       <w:spacing w:after="0" w:line="240" w:lineRule="auto"/>
@@ -14405,9 +14874,9 @@
       </w:tcPr>
     </w:tblStylePr>
   </w:style>
-  <w:style w:type="table" w:styleId="790">
+  <w:style w:type="table" w:styleId="808">
     <w:name w:val="Lined - Accent 5"/>
-    <w:basedOn w:val="831"/>
+    <w:basedOn w:val="849"/>
     <w:uiPriority w:val="99"/>
     <w:pPr>
       <w:spacing w:after="0" w:line="240" w:lineRule="auto"/>
@@ -14495,9 +14964,9 @@
       </w:tcPr>
     </w:tblStylePr>
   </w:style>
-  <w:style w:type="table" w:styleId="791">
+  <w:style w:type="table" w:styleId="809">
     <w:name w:val="Lined - Accent 6"/>
-    <w:basedOn w:val="831"/>
+    <w:basedOn w:val="849"/>
     <w:uiPriority w:val="99"/>
     <w:pPr>
       <w:spacing w:after="0" w:line="240" w:lineRule="auto"/>
@@ -14585,9 +15054,9 @@
       </w:tcPr>
     </w:tblStylePr>
   </w:style>
-  <w:style w:type="table" w:styleId="792">
+  <w:style w:type="table" w:styleId="810">
     <w:name w:val="Bordered &amp; Lined - Accent"/>
-    <w:basedOn w:val="831"/>
+    <w:basedOn w:val="849"/>
     <w:uiPriority w:val="99"/>
     <w:pPr>
       <w:spacing w:after="0" w:line="240" w:lineRule="auto"/>
@@ -14683,9 +15152,9 @@
       </w:tcPr>
     </w:tblStylePr>
   </w:style>
-  <w:style w:type="table" w:styleId="793">
+  <w:style w:type="table" w:styleId="811">
     <w:name w:val="Bordered &amp; Lined - Accent 1"/>
-    <w:basedOn w:val="831"/>
+    <w:basedOn w:val="849"/>
     <w:uiPriority w:val="99"/>
     <w:pPr>
       <w:spacing w:after="0" w:line="240" w:lineRule="auto"/>
@@ -14781,9 +15250,9 @@
       </w:tcPr>
     </w:tblStylePr>
   </w:style>
-  <w:style w:type="table" w:styleId="794">
+  <w:style w:type="table" w:styleId="812">
     <w:name w:val="Bordered &amp; Lined - Accent 2"/>
-    <w:basedOn w:val="831"/>
+    <w:basedOn w:val="849"/>
     <w:uiPriority w:val="99"/>
     <w:pPr>
       <w:spacing w:after="0" w:line="240" w:lineRule="auto"/>
@@ -14879,9 +15348,9 @@
       </w:tcPr>
     </w:tblStylePr>
   </w:style>
-  <w:style w:type="table" w:styleId="795">
+  <w:style w:type="table" w:styleId="813">
     <w:name w:val="Bordered &amp; Lined - Accent 3"/>
-    <w:basedOn w:val="831"/>
+    <w:basedOn w:val="849"/>
     <w:uiPriority w:val="99"/>
     <w:pPr>
       <w:spacing w:after="0" w:line="240" w:lineRule="auto"/>
@@ -14977,9 +15446,9 @@
       </w:tcPr>
     </w:tblStylePr>
   </w:style>
-  <w:style w:type="table" w:styleId="796">
+  <w:style w:type="table" w:styleId="814">
     <w:name w:val="Bordered &amp; Lined - Accent 4"/>
-    <w:basedOn w:val="831"/>
+    <w:basedOn w:val="849"/>
     <w:uiPriority w:val="99"/>
     <w:pPr>
       <w:spacing w:after="0" w:line="240" w:lineRule="auto"/>
@@ -15075,9 +15544,9 @@
       </w:tcPr>
     </w:tblStylePr>
   </w:style>
-  <w:style w:type="table" w:styleId="797">
+  <w:style w:type="table" w:styleId="815">
     <w:name w:val="Bordered &amp; Lined - Accent 5"/>
-    <w:basedOn w:val="831"/>
+    <w:basedOn w:val="849"/>
     <w:uiPriority w:val="99"/>
     <w:pPr>
       <w:spacing w:after="0" w:line="240" w:lineRule="auto"/>
@@ -15173,9 +15642,9 @@
       </w:tcPr>
     </w:tblStylePr>
   </w:style>
-  <w:style w:type="table" w:styleId="798">
+  <w:style w:type="table" w:styleId="816">
     <w:name w:val="Bordered &amp; Lined - Accent 6"/>
-    <w:basedOn w:val="831"/>
+    <w:basedOn w:val="849"/>
     <w:uiPriority w:val="99"/>
     <w:pPr>
       <w:spacing w:after="0" w:line="240" w:lineRule="auto"/>
@@ -15271,9 +15740,9 @@
       </w:tcPr>
     </w:tblStylePr>
   </w:style>
-  <w:style w:type="table" w:styleId="799">
+  <w:style w:type="table" w:styleId="817">
     <w:name w:val="Bordered"/>
-    <w:basedOn w:val="831"/>
+    <w:basedOn w:val="849"/>
     <w:uiPriority w:val="99"/>
     <w:pPr>
       <w:spacing w:after="0" w:line="240" w:lineRule="auto"/>
@@ -15350,9 +15819,9 @@
       </w:tcPr>
     </w:tblStylePr>
   </w:style>
-  <w:style w:type="table" w:styleId="800">
+  <w:style w:type="table" w:styleId="818">
     <w:name w:val="Bordered - Accent 1"/>
-    <w:basedOn w:val="831"/>
+    <w:basedOn w:val="849"/>
     <w:uiPriority w:val="99"/>
     <w:pPr>
       <w:spacing w:after="0" w:line="240" w:lineRule="auto"/>
@@ -15429,9 +15898,9 @@
       </w:tcPr>
     </w:tblStylePr>
   </w:style>
-  <w:style w:type="table" w:styleId="801">
+  <w:style w:type="table" w:styleId="819">
     <w:name w:val="Bordered - Accent 2"/>
-    <w:basedOn w:val="831"/>
+    <w:basedOn w:val="849"/>
     <w:uiPriority w:val="99"/>
     <w:pPr>
       <w:spacing w:after="0" w:line="240" w:lineRule="auto"/>
@@ -15508,9 +15977,9 @@
       </w:tcPr>
     </w:tblStylePr>
   </w:style>
-  <w:style w:type="table" w:styleId="802">
+  <w:style w:type="table" w:styleId="820">
     <w:name w:val="Bordered - Accent 3"/>
-    <w:basedOn w:val="831"/>
+    <w:basedOn w:val="849"/>
     <w:uiPriority w:val="99"/>
     <w:pPr>
       <w:spacing w:after="0" w:line="240" w:lineRule="auto"/>
@@ -15587,9 +16056,9 @@
       </w:tcPr>
     </w:tblStylePr>
   </w:style>
-  <w:style w:type="table" w:styleId="803">
+  <w:style w:type="table" w:styleId="821">
     <w:name w:val="Bordered - Accent 4"/>
-    <w:basedOn w:val="831"/>
+    <w:basedOn w:val="849"/>
     <w:uiPriority w:val="99"/>
     <w:pPr>
       <w:spacing w:after="0" w:line="240" w:lineRule="auto"/>
@@ -15666,9 +16135,9 @@
       </w:tcPr>
     </w:tblStylePr>
   </w:style>
-  <w:style w:type="table" w:styleId="804">
+  <w:style w:type="table" w:styleId="822">
     <w:name w:val="Bordered - Accent 5"/>
-    <w:basedOn w:val="831"/>
+    <w:basedOn w:val="849"/>
     <w:uiPriority w:val="99"/>
     <w:pPr>
       <w:spacing w:after="0" w:line="240" w:lineRule="auto"/>
@@ -15745,9 +16214,9 @@
       </w:tcPr>
     </w:tblStylePr>
   </w:style>
-  <w:style w:type="table" w:styleId="805">
+  <w:style w:type="table" w:styleId="823">
     <w:name w:val="Bordered - Accent 6"/>
-    <w:basedOn w:val="831"/>
+    <w:basedOn w:val="849"/>
     <w:uiPriority w:val="99"/>
     <w:pPr>
       <w:spacing w:after="0" w:line="240" w:lineRule="auto"/>
@@ -15824,10 +16293,10 @@
       </w:tcPr>
     </w:tblStylePr>
   </w:style>
-  <w:style w:type="paragraph" w:styleId="806">
+  <w:style w:type="paragraph" w:styleId="824">
     <w:name w:val="footnote text"/>
-    <w:basedOn w:val="823"/>
-    <w:link w:val="807"/>
+    <w:basedOn w:val="841"/>
+    <w:link w:val="825"/>
     <w:uiPriority w:val="99"/>
     <w:semiHidden/>
     <w:unhideWhenUsed/>
@@ -15838,27 +16307,27 @@
       <w:sz w:val="18"/>
     </w:rPr>
   </w:style>
-  <w:style w:type="character" w:styleId="807">
+  <w:style w:type="character" w:styleId="825">
     <w:name w:val="Footnote Text Char"/>
-    <w:link w:val="806"/>
+    <w:link w:val="824"/>
     <w:uiPriority w:val="99"/>
     <w:rPr>
       <w:sz w:val="18"/>
     </w:rPr>
   </w:style>
-  <w:style w:type="character" w:styleId="808">
+  <w:style w:type="character" w:styleId="826">
     <w:name w:val="footnote reference"/>
-    <w:basedOn w:val="830"/>
+    <w:basedOn w:val="848"/>
     <w:uiPriority w:val="99"/>
     <w:unhideWhenUsed/>
     <w:rPr>
       <w:vertAlign w:val="superscript"/>
     </w:rPr>
   </w:style>
-  <w:style w:type="paragraph" w:styleId="809">
+  <w:style w:type="paragraph" w:styleId="827">
     <w:name w:val="endnote text"/>
-    <w:basedOn w:val="823"/>
-    <w:link w:val="810"/>
+    <w:basedOn w:val="841"/>
+    <w:link w:val="828"/>
     <w:uiPriority w:val="99"/>
     <w:semiHidden/>
     <w:unhideWhenUsed/>
@@ -15869,17 +16338,17 @@
       <w:sz w:val="20"/>
     </w:rPr>
   </w:style>
-  <w:style w:type="character" w:styleId="810">
+  <w:style w:type="character" w:styleId="828">
     <w:name w:val="Endnote Text Char"/>
-    <w:link w:val="809"/>
+    <w:link w:val="827"/>
     <w:uiPriority w:val="99"/>
     <w:rPr>
       <w:sz w:val="20"/>
     </w:rPr>
   </w:style>
-  <w:style w:type="character" w:styleId="811">
+  <w:style w:type="character" w:styleId="829">
     <w:name w:val="endnote reference"/>
-    <w:basedOn w:val="830"/>
+    <w:basedOn w:val="848"/>
     <w:uiPriority w:val="99"/>
     <w:semiHidden/>
     <w:unhideWhenUsed/>
@@ -15887,10 +16356,10 @@
       <w:vertAlign w:val="superscript"/>
     </w:rPr>
   </w:style>
-  <w:style w:type="paragraph" w:styleId="812">
+  <w:style w:type="paragraph" w:styleId="830">
     <w:name w:val="toc 1"/>
-    <w:basedOn w:val="823"/>
-    <w:next w:val="823"/>
+    <w:basedOn w:val="841"/>
+    <w:next w:val="841"/>
     <w:uiPriority w:val="39"/>
     <w:unhideWhenUsed/>
     <w:pPr>
@@ -15898,10 +16367,10 @@
       <w:spacing w:after="57"/>
     </w:pPr>
   </w:style>
-  <w:style w:type="paragraph" w:styleId="813">
+  <w:style w:type="paragraph" w:styleId="831">
     <w:name w:val="toc 2"/>
-    <w:basedOn w:val="823"/>
-    <w:next w:val="823"/>
+    <w:basedOn w:val="841"/>
+    <w:next w:val="841"/>
     <w:uiPriority w:val="39"/>
     <w:unhideWhenUsed/>
     <w:pPr>
@@ -15909,10 +16378,10 @@
       <w:spacing w:after="57"/>
     </w:pPr>
   </w:style>
-  <w:style w:type="paragraph" w:styleId="814">
+  <w:style w:type="paragraph" w:styleId="832">
     <w:name w:val="toc 3"/>
-    <w:basedOn w:val="823"/>
-    <w:next w:val="823"/>
+    <w:basedOn w:val="841"/>
+    <w:next w:val="841"/>
     <w:uiPriority w:val="39"/>
     <w:unhideWhenUsed/>
     <w:pPr>
@@ -15920,10 +16389,10 @@
       <w:spacing w:after="57"/>
     </w:pPr>
   </w:style>
-  <w:style w:type="paragraph" w:styleId="815">
+  <w:style w:type="paragraph" w:styleId="833">
     <w:name w:val="toc 4"/>
-    <w:basedOn w:val="823"/>
-    <w:next w:val="823"/>
+    <w:basedOn w:val="841"/>
+    <w:next w:val="841"/>
     <w:uiPriority w:val="39"/>
     <w:unhideWhenUsed/>
     <w:pPr>
@@ -15931,10 +16400,10 @@
       <w:spacing w:after="57"/>
     </w:pPr>
   </w:style>
-  <w:style w:type="paragraph" w:styleId="816">
+  <w:style w:type="paragraph" w:styleId="834">
     <w:name w:val="toc 5"/>
-    <w:basedOn w:val="823"/>
-    <w:next w:val="823"/>
+    <w:basedOn w:val="841"/>
+    <w:next w:val="841"/>
     <w:uiPriority w:val="39"/>
     <w:unhideWhenUsed/>
     <w:pPr>
@@ -15942,10 +16411,10 @@
       <w:spacing w:after="57"/>
     </w:pPr>
   </w:style>
-  <w:style w:type="paragraph" w:styleId="817">
+  <w:style w:type="paragraph" w:styleId="835">
     <w:name w:val="toc 6"/>
-    <w:basedOn w:val="823"/>
-    <w:next w:val="823"/>
+    <w:basedOn w:val="841"/>
+    <w:next w:val="841"/>
     <w:uiPriority w:val="39"/>
     <w:unhideWhenUsed/>
     <w:pPr>
@@ -15953,10 +16422,10 @@
       <w:spacing w:after="57"/>
     </w:pPr>
   </w:style>
-  <w:style w:type="paragraph" w:styleId="818">
+  <w:style w:type="paragraph" w:styleId="836">
     <w:name w:val="toc 7"/>
-    <w:basedOn w:val="823"/>
-    <w:next w:val="823"/>
+    <w:basedOn w:val="841"/>
+    <w:next w:val="841"/>
     <w:uiPriority w:val="39"/>
     <w:unhideWhenUsed/>
     <w:pPr>
@@ -15964,10 +16433,10 @@
       <w:spacing w:after="57"/>
     </w:pPr>
   </w:style>
-  <w:style w:type="paragraph" w:styleId="819">
+  <w:style w:type="paragraph" w:styleId="837">
     <w:name w:val="toc 8"/>
-    <w:basedOn w:val="823"/>
-    <w:next w:val="823"/>
+    <w:basedOn w:val="841"/>
+    <w:next w:val="841"/>
     <w:uiPriority w:val="39"/>
     <w:unhideWhenUsed/>
     <w:pPr>
@@ -15975,10 +16444,10 @@
       <w:spacing w:after="57"/>
     </w:pPr>
   </w:style>
-  <w:style w:type="paragraph" w:styleId="820">
+  <w:style w:type="paragraph" w:styleId="838">
     <w:name w:val="toc 9"/>
-    <w:basedOn w:val="823"/>
-    <w:next w:val="823"/>
+    <w:basedOn w:val="841"/>
+    <w:next w:val="841"/>
     <w:uiPriority w:val="39"/>
     <w:unhideWhenUsed/>
     <w:pPr>
@@ -15986,29 +16455,29 @@
       <w:spacing w:after="57"/>
     </w:pPr>
   </w:style>
-  <w:style w:type="paragraph" w:styleId="821">
+  <w:style w:type="paragraph" w:styleId="839">
     <w:name w:val="TOC Heading"/>
     <w:uiPriority w:val="39"/>
     <w:unhideWhenUsed/>
   </w:style>
-  <w:style w:type="paragraph" w:styleId="822">
+  <w:style w:type="paragraph" w:styleId="840">
     <w:name w:val="table of figures"/>
-    <w:basedOn w:val="823"/>
-    <w:next w:val="823"/>
+    <w:basedOn w:val="841"/>
+    <w:next w:val="841"/>
     <w:uiPriority w:val="99"/>
     <w:unhideWhenUsed/>
     <w:pPr>
       <w:spacing w:after="0" w:afterAutospacing="0"/>
     </w:pPr>
   </w:style>
-  <w:style w:type="paragraph" w:styleId="823" w:default="1">
+  <w:style w:type="paragraph" w:styleId="841" w:default="1">
     <w:name w:val="Normal"/>
     <w:qFormat/>
   </w:style>
-  <w:style w:type="paragraph" w:styleId="824">
+  <w:style w:type="paragraph" w:styleId="842">
     <w:name w:val="Heading 1"/>
-    <w:basedOn w:val="833"/>
-    <w:next w:val="833"/>
+    <w:basedOn w:val="851"/>
+    <w:next w:val="851"/>
     <w:pPr>
       <w:keepLines/>
       <w:keepNext/>
@@ -16021,10 +16490,10 @@
       <w:szCs w:val="48"/>
     </w:rPr>
   </w:style>
-  <w:style w:type="paragraph" w:styleId="825">
+  <w:style w:type="paragraph" w:styleId="843">
     <w:name w:val="Heading 2"/>
-    <w:basedOn w:val="833"/>
-    <w:next w:val="833"/>
+    <w:basedOn w:val="851"/>
+    <w:next w:val="851"/>
     <w:pPr>
       <w:keepLines/>
       <w:keepNext/>
@@ -16037,10 +16506,10 @@
       <w:szCs w:val="36"/>
     </w:rPr>
   </w:style>
-  <w:style w:type="paragraph" w:styleId="826">
+  <w:style w:type="paragraph" w:styleId="844">
     <w:name w:val="Heading 3"/>
-    <w:basedOn w:val="833"/>
-    <w:next w:val="833"/>
+    <w:basedOn w:val="851"/>
+    <w:next w:val="851"/>
     <w:pPr>
       <w:keepLines/>
       <w:keepNext/>
@@ -16053,10 +16522,10 @@
       <w:szCs w:val="28"/>
     </w:rPr>
   </w:style>
-  <w:style w:type="paragraph" w:styleId="827">
+  <w:style w:type="paragraph" w:styleId="845">
     <w:name w:val="Heading 4"/>
-    <w:basedOn w:val="833"/>
-    <w:next w:val="833"/>
+    <w:basedOn w:val="851"/>
+    <w:next w:val="851"/>
     <w:pPr>
       <w:keepLines/>
       <w:keepNext/>
@@ -16067,10 +16536,10 @@
       <w:b/>
     </w:rPr>
   </w:style>
-  <w:style w:type="paragraph" w:styleId="828">
+  <w:style w:type="paragraph" w:styleId="846">
     <w:name w:val="Heading 5"/>
-    <w:basedOn w:val="833"/>
-    <w:next w:val="833"/>
+    <w:basedOn w:val="851"/>
+    <w:next w:val="851"/>
     <w:pPr>
       <w:keepLines/>
       <w:keepNext/>
@@ -16083,10 +16552,10 @@
       <w:szCs w:val="22"/>
     </w:rPr>
   </w:style>
-  <w:style w:type="paragraph" w:styleId="829">
+  <w:style w:type="paragraph" w:styleId="847">
     <w:name w:val="Heading 6"/>
-    <w:basedOn w:val="833"/>
-    <w:next w:val="833"/>
+    <w:basedOn w:val="851"/>
+    <w:next w:val="851"/>
     <w:pPr>
       <w:keepLines/>
       <w:keepNext/>
@@ -16099,13 +16568,13 @@
       <w:szCs w:val="20"/>
     </w:rPr>
   </w:style>
-  <w:style w:type="character" w:styleId="830" w:default="1">
+  <w:style w:type="character" w:styleId="848" w:default="1">
     <w:name w:val="Default Paragraph Font"/>
     <w:uiPriority w:val="1"/>
     <w:semiHidden/>
     <w:unhideWhenUsed/>
   </w:style>
-  <w:style w:type="table" w:styleId="831" w:default="1">
+  <w:style w:type="table" w:styleId="849" w:default="1">
     <w:name w:val="Normal Table"/>
     <w:uiPriority w:val="99"/>
     <w:semiHidden/>
@@ -16120,16 +16589,16 @@
       </w:tblCellMar>
     </w:tblPr>
   </w:style>
-  <w:style w:type="numbering" w:styleId="832" w:default="1">
+  <w:style w:type="numbering" w:styleId="850" w:default="1">
     <w:name w:val="No List"/>
     <w:uiPriority w:val="99"/>
     <w:semiHidden/>
     <w:unhideWhenUsed/>
   </w:style>
-  <w:style w:type="paragraph" w:styleId="833" w:customStyle="1">
+  <w:style w:type="paragraph" w:styleId="851" w:customStyle="1">
     <w:name w:val="Обычный1"/>
   </w:style>
-  <w:style w:type="table" w:styleId="834" w:customStyle="1">
+  <w:style w:type="table" w:styleId="852" w:customStyle="1">
     <w:name w:val="Table Normal"/>
     <w:tblPr>
       <w:tblCellMar>
@@ -16140,10 +16609,10 @@
       </w:tblCellMar>
     </w:tblPr>
   </w:style>
-  <w:style w:type="paragraph" w:styleId="835">
+  <w:style w:type="paragraph" w:styleId="853">
     <w:name w:val="Title"/>
-    <w:basedOn w:val="833"/>
-    <w:next w:val="833"/>
+    <w:basedOn w:val="851"/>
+    <w:next w:val="851"/>
     <w:pPr>
       <w:keepLines/>
       <w:keepNext/>
@@ -16155,10 +16624,10 @@
       <w:szCs w:val="72"/>
     </w:rPr>
   </w:style>
-  <w:style w:type="paragraph" w:styleId="836">
+  <w:style w:type="paragraph" w:styleId="854">
     <w:name w:val="Subtitle"/>
-    <w:basedOn w:val="833"/>
-    <w:next w:val="833"/>
+    <w:basedOn w:val="851"/>
+    <w:next w:val="851"/>
     <w:pPr>
       <w:keepLines/>
       <w:keepNext/>
@@ -16172,9 +16641,9 @@
       <w:szCs w:val="48"/>
     </w:rPr>
   </w:style>
-  <w:style w:type="table" w:styleId="837" w:customStyle="1">
+  <w:style w:type="table" w:styleId="855" w:customStyle="1">
     <w:name w:val="StGen0"/>
-    <w:basedOn w:val="834"/>
+    <w:basedOn w:val="852"/>
     <w:tblPr>
       <w:tblStyleRowBandSize w:val="1"/>
       <w:tblStyleColBandSize w:val="1"/>
@@ -16184,24 +16653,24 @@
       </w:tblCellMar>
     </w:tblPr>
   </w:style>
-  <w:style w:type="paragraph" w:styleId="838">
+  <w:style w:type="paragraph" w:styleId="856">
     <w:name w:val="annotation text"/>
-    <w:basedOn w:val="823"/>
-    <w:link w:val="839"/>
+    <w:basedOn w:val="841"/>
+    <w:link w:val="857"/>
     <w:uiPriority w:val="99"/>
     <w:semiHidden/>
     <w:unhideWhenUsed/>
   </w:style>
-  <w:style w:type="character" w:styleId="839" w:customStyle="1">
+  <w:style w:type="character" w:styleId="857" w:customStyle="1">
     <w:name w:val="Текст примечания Знак"/>
-    <w:basedOn w:val="830"/>
-    <w:link w:val="838"/>
+    <w:basedOn w:val="848"/>
+    <w:link w:val="856"/>
     <w:uiPriority w:val="99"/>
     <w:semiHidden/>
   </w:style>
-  <w:style w:type="character" w:styleId="840">
+  <w:style w:type="character" w:styleId="858">
     <w:name w:val="annotation reference"/>
-    <w:basedOn w:val="830"/>
+    <w:basedOn w:val="848"/>
     <w:uiPriority w:val="99"/>
     <w:semiHidden/>
     <w:unhideWhenUsed/>
@@ -16210,10 +16679,10 @@
       <w:szCs w:val="18"/>
     </w:rPr>
   </w:style>
-  <w:style w:type="paragraph" w:styleId="841">
+  <w:style w:type="paragraph" w:styleId="859">
     <w:name w:val="Balloon Text"/>
-    <w:basedOn w:val="823"/>
-    <w:link w:val="842"/>
+    <w:basedOn w:val="841"/>
+    <w:link w:val="860"/>
     <w:uiPriority w:val="99"/>
     <w:semiHidden/>
     <w:unhideWhenUsed/>
@@ -16223,10 +16692,10 @@
       <w:szCs w:val="18"/>
     </w:rPr>
   </w:style>
-  <w:style w:type="character" w:styleId="842" w:customStyle="1">
+  <w:style w:type="character" w:styleId="860" w:customStyle="1">
     <w:name w:val="Текст выноски Знак"/>
-    <w:basedOn w:val="830"/>
-    <w:link w:val="841"/>
+    <w:basedOn w:val="848"/>
+    <w:link w:val="859"/>
     <w:uiPriority w:val="99"/>
     <w:semiHidden/>
     <w:rPr>
@@ -16235,9 +16704,9 @@
       <w:szCs w:val="18"/>
     </w:rPr>
   </w:style>
-  <w:style w:type="character" w:styleId="843">
+  <w:style w:type="character" w:styleId="861">
     <w:name w:val="Hyperlink"/>
-    <w:basedOn w:val="830"/>
+    <w:basedOn w:val="848"/>
     <w:uiPriority w:val="99"/>
     <w:unhideWhenUsed/>
     <w:rPr>
@@ -16245,9 +16714,9 @@
       <w:u w:val="single"/>
     </w:rPr>
   </w:style>
-  <w:style w:type="character" w:styleId="844">
+  <w:style w:type="character" w:styleId="862">
     <w:name w:val="Strong"/>
-    <w:basedOn w:val="830"/>
+    <w:basedOn w:val="848"/>
     <w:uiPriority w:val="22"/>
     <w:qFormat/>
     <w:rPr>
@@ -16255,9 +16724,9 @@
       <w:bCs/>
     </w:rPr>
   </w:style>
-  <w:style w:type="paragraph" w:styleId="845">
+  <w:style w:type="paragraph" w:styleId="863">
     <w:name w:val="Normal (Web)"/>
-    <w:basedOn w:val="823"/>
+    <w:basedOn w:val="841"/>
     <w:uiPriority w:val="99"/>
     <w:semiHidden/>
     <w:unhideWhenUsed/>

</xml_diff>